<commit_message>
Sua YÊU CẦU NGHIỆP VỤ
</commit_message>
<xml_diff>
--- a/MyTask/YCNV.docx
+++ b/MyTask/YCNV.docx
@@ -2,17 +2,6 @@
 <file path=word/document.xml><?xml version="1.0" encoding="utf-8"?>
 <w:document xmlns:wpc="http://schemas.microsoft.com/office/word/2010/wordprocessingCanvas" xmlns:cx="http://schemas.microsoft.com/office/drawing/2014/chartex" xmlns:cx1="http://schemas.microsoft.com/office/drawing/2015/9/8/chartex" xmlns:cx2="http://schemas.microsoft.com/office/drawing/2015/10/21/chartex" xmlns:cx3="http://schemas.microsoft.com/office/drawing/2016/5/9/chartex" xmlns:cx4="http://schemas.microsoft.com/office/drawing/2016/5/10/chartex" xmlns:cx5="http://schemas.microsoft.com/office/drawing/2016/5/11/chartex" xmlns:cx6="http://schemas.microsoft.com/office/drawing/2016/5/12/chartex" xmlns:cx7="http://schemas.microsoft.com/office/drawing/2016/5/13/chartex" xmlns:cx8="http://schemas.microsoft.com/office/drawing/2016/5/14/chartex" xmlns:mc="http://schemas.openxmlformats.org/markup-compatibility/2006" xmlns:aink="http://schemas.microsoft.com/office/drawing/2016/ink" xmlns:am3d="http://schemas.microsoft.com/office/drawing/2017/model3d" xmlns:o="urn:schemas-microsoft-com:office:office" xmlns:r="http://schemas.openxmlformats.org/officeDocument/2006/relationships" xmlns:m="http://schemas.openxmlformats.org/officeDocument/2006/math" xmlns:v="urn:schemas-microsoft-com:vml" xmlns:wp14="http://schemas.microsoft.com/office/word/2010/wordprocessingDrawing" xmlns:wp="http://schemas.openxmlformats.org/drawingml/2006/wordprocessingDrawing" xmlns:w10="urn:schemas-microsoft-com:office:word" xmlns:w="http://schemas.openxmlformats.org/wordprocessingml/2006/main" xmlns:w14="http://schemas.microsoft.com/office/word/2010/wordml" xmlns:w15="http://schemas.microsoft.com/office/word/2012/wordml" xmlns:w16cex="http://schemas.microsoft.com/office/word/2018/wordml/cex" xmlns:w16cid="http://schemas.microsoft.com/office/word/2016/wordml/cid" xmlns:w16="http://schemas.microsoft.com/office/word/2018/wordml" xmlns:w16se="http://schemas.microsoft.com/office/word/2015/wordml/symex" xmlns:wpg="http://schemas.microsoft.com/office/word/2010/wordprocessingGroup" xmlns:wpi="http://schemas.microsoft.com/office/word/2010/wordprocessingInk" xmlns:wne="http://schemas.microsoft.com/office/word/2006/wordml" xmlns:wps="http://schemas.microsoft.com/office/word/2010/wordprocessingShape" mc:Ignorable="w14 w15 w16se w16cid w16 w16cex wp14">
   <w:body>
-    <w:p>
-      <w:pPr>
-        <w:spacing w:after="0" w:line="240" w:lineRule="auto"/>
-        <w:rPr>
-          <w:rFonts w:ascii="Times New Roman" w:eastAsia="Times New Roman" w:hAnsi="Times New Roman" w:cs="Times New Roman"/>
-          <w:sz w:val="24"/>
-          <w:szCs w:val="24"/>
-          <w:lang w:val="vi-VN" w:eastAsia="vi-VN"/>
-        </w:rPr>
-      </w:pPr>
-    </w:p>
     <w:p>
       <w:pPr>
         <w:spacing w:line="240" w:lineRule="auto"/>
@@ -341,7 +330,7 @@
                 <w:rFonts w:ascii="Times New Roman" w:eastAsia="Times New Roman" w:hAnsi="Times New Roman" w:cs="Times New Roman"/>
                 <w:sz w:val="24"/>
                 <w:szCs w:val="24"/>
-                <w:lang w:eastAsia="vi-VN"/>
+                <w:lang w:val="vi-VN" w:eastAsia="vi-VN"/>
               </w:rPr>
             </w:pPr>
             <w:r>
@@ -352,20 +341,52 @@
                 <w:szCs w:val="30"/>
                 <w:lang w:val="vi-VN" w:eastAsia="vi-VN"/>
               </w:rPr>
-              <w:t>BM1</w:t>
+              <w:t>BM1,BM2,BM3,BM4,BM5</w:t>
             </w:r>
+          </w:p>
+        </w:tc>
+        <w:tc>
+          <w:tcPr>
+            <w:tcW w:w="0" w:type="auto"/>
+            <w:tcBorders>
+              <w:top w:val="single" w:sz="4" w:space="0" w:color="000000"/>
+              <w:left w:val="single" w:sz="4" w:space="0" w:color="000000"/>
+              <w:bottom w:val="single" w:sz="4" w:space="0" w:color="000000"/>
+              <w:right w:val="single" w:sz="4" w:space="0" w:color="000000"/>
+            </w:tcBorders>
+            <w:tcMar>
+              <w:top w:w="0" w:type="dxa"/>
+              <w:left w:w="108" w:type="dxa"/>
+              <w:bottom w:w="0" w:type="dxa"/>
+              <w:right w:w="108" w:type="dxa"/>
+            </w:tcMar>
+            <w:hideMark/>
+          </w:tcPr>
+          <w:p>
+            <w:pPr>
+              <w:spacing w:after="0" w:line="240" w:lineRule="auto"/>
+              <w:jc w:val="center"/>
+              <w:rPr>
+                <w:rFonts w:ascii="Times New Roman" w:eastAsia="Times New Roman" w:hAnsi="Times New Roman" w:cs="Times New Roman"/>
+                <w:sz w:val="24"/>
+                <w:szCs w:val="24"/>
+                <w:lang w:val="vi-VN" w:eastAsia="vi-VN"/>
+              </w:rPr>
+            </w:pPr>
             <w:r>
               <w:rPr>
                 <w:rFonts w:ascii="Arial" w:eastAsia="Times New Roman" w:hAnsi="Arial" w:cs="Arial"/>
                 <w:color w:val="000000"/>
                 <w:sz w:val="30"/>
                 <w:szCs w:val="30"/>
-                <w:lang w:eastAsia="vi-VN"/>
-              </w:rPr>
-              <w:t>,BM2,BM3,BM4,BM5</w:t>
+                <w:lang w:val="vi-VN" w:eastAsia="vi-VN"/>
+              </w:rPr>
+              <w:t>QĐ1</w:t>
             </w:r>
           </w:p>
         </w:tc>
+      </w:tr>
+      <w:tr>
         <w:tc>
           <w:tcPr>
             <w:tcW w:w="0" w:type="auto"/>
@@ -402,12 +423,10 @@
                 <w:szCs w:val="30"/>
                 <w:lang w:val="vi-VN" w:eastAsia="vi-VN"/>
               </w:rPr>
-              <w:t>QĐ1</w:t>
+              <w:t>2</w:t>
             </w:r>
           </w:p>
         </w:tc>
-      </w:tr>
-      <w:tr>
         <w:tc>
           <w:tcPr>
             <w:tcW w:w="0" w:type="auto"/>
@@ -444,7 +463,7 @@
                 <w:szCs w:val="30"/>
                 <w:lang w:val="vi-VN" w:eastAsia="vi-VN"/>
               </w:rPr>
-              <w:t>2</w:t>
+              <w:t>Quản lý nhân viên</w:t>
             </w:r>
           </w:p>
         </w:tc>
@@ -484,7 +503,7 @@
                 <w:szCs w:val="30"/>
                 <w:lang w:val="vi-VN" w:eastAsia="vi-VN"/>
               </w:rPr>
-              <w:t>Quản lý nhân viên</w:t>
+              <w:t>BM6</w:t>
             </w:r>
           </w:p>
         </w:tc>
@@ -513,7 +532,7 @@
                 <w:rFonts w:ascii="Times New Roman" w:eastAsia="Times New Roman" w:hAnsi="Times New Roman" w:cs="Times New Roman"/>
                 <w:sz w:val="24"/>
                 <w:szCs w:val="24"/>
-                <w:lang w:eastAsia="vi-VN"/>
+                <w:lang w:val="vi-VN" w:eastAsia="vi-VN"/>
               </w:rPr>
             </w:pPr>
             <w:r>
@@ -524,17 +543,49 @@
                 <w:szCs w:val="30"/>
                 <w:lang w:val="vi-VN" w:eastAsia="vi-VN"/>
               </w:rPr>
-              <w:t>BM</w:t>
+              <w:t>QĐ2</w:t>
             </w:r>
+          </w:p>
+        </w:tc>
+      </w:tr>
+      <w:tr>
+        <w:tc>
+          <w:tcPr>
+            <w:tcW w:w="0" w:type="auto"/>
+            <w:tcBorders>
+              <w:top w:val="single" w:sz="4" w:space="0" w:color="000000"/>
+              <w:left w:val="single" w:sz="4" w:space="0" w:color="000000"/>
+              <w:bottom w:val="single" w:sz="4" w:space="0" w:color="000000"/>
+              <w:right w:val="single" w:sz="4" w:space="0" w:color="000000"/>
+            </w:tcBorders>
+            <w:tcMar>
+              <w:top w:w="0" w:type="dxa"/>
+              <w:left w:w="108" w:type="dxa"/>
+              <w:bottom w:w="0" w:type="dxa"/>
+              <w:right w:w="108" w:type="dxa"/>
+            </w:tcMar>
+            <w:hideMark/>
+          </w:tcPr>
+          <w:p>
+            <w:pPr>
+              <w:spacing w:after="0" w:line="240" w:lineRule="auto"/>
+              <w:jc w:val="center"/>
+              <w:rPr>
+                <w:rFonts w:ascii="Times New Roman" w:eastAsia="Times New Roman" w:hAnsi="Times New Roman" w:cs="Times New Roman"/>
+                <w:sz w:val="24"/>
+                <w:szCs w:val="24"/>
+                <w:lang w:val="vi-VN" w:eastAsia="vi-VN"/>
+              </w:rPr>
+            </w:pPr>
             <w:r>
               <w:rPr>
                 <w:rFonts w:ascii="Arial" w:eastAsia="Times New Roman" w:hAnsi="Arial" w:cs="Arial"/>
                 <w:color w:val="000000"/>
                 <w:sz w:val="30"/>
                 <w:szCs w:val="30"/>
-                <w:lang w:eastAsia="vi-VN"/>
-              </w:rPr>
-              <w:t>6</w:t>
+                <w:lang w:val="vi-VN" w:eastAsia="vi-VN"/>
+              </w:rPr>
+              <w:t>3</w:t>
             </w:r>
           </w:p>
         </w:tc>
@@ -574,12 +625,10 @@
                 <w:szCs w:val="30"/>
                 <w:lang w:val="vi-VN" w:eastAsia="vi-VN"/>
               </w:rPr>
-              <w:t>QĐ2</w:t>
+              <w:t>Quản lý tài khoản</w:t>
             </w:r>
           </w:p>
         </w:tc>
-      </w:tr>
-      <w:tr>
         <w:tc>
           <w:tcPr>
             <w:tcW w:w="0" w:type="auto"/>
@@ -616,7 +665,7 @@
                 <w:szCs w:val="30"/>
                 <w:lang w:val="vi-VN" w:eastAsia="vi-VN"/>
               </w:rPr>
-              <w:t>3</w:t>
+              <w:t>BM7</w:t>
             </w:r>
           </w:p>
         </w:tc>
@@ -656,10 +705,12 @@
                 <w:szCs w:val="30"/>
                 <w:lang w:val="vi-VN" w:eastAsia="vi-VN"/>
               </w:rPr>
-              <w:t>Quản lý tài khoản</w:t>
+              <w:t>QĐ3</w:t>
             </w:r>
           </w:p>
         </w:tc>
+      </w:tr>
+      <w:tr>
         <w:tc>
           <w:tcPr>
             <w:tcW w:w="0" w:type="auto"/>
@@ -685,7 +736,7 @@
                 <w:rFonts w:ascii="Times New Roman" w:eastAsia="Times New Roman" w:hAnsi="Times New Roman" w:cs="Times New Roman"/>
                 <w:sz w:val="24"/>
                 <w:szCs w:val="24"/>
-                <w:lang w:eastAsia="vi-VN"/>
+                <w:lang w:val="vi-VN" w:eastAsia="vi-VN"/>
               </w:rPr>
             </w:pPr>
             <w:r>
@@ -696,17 +747,47 @@
                 <w:szCs w:val="30"/>
                 <w:lang w:val="vi-VN" w:eastAsia="vi-VN"/>
               </w:rPr>
-              <w:t>BM</w:t>
+              <w:t>4</w:t>
             </w:r>
+          </w:p>
+        </w:tc>
+        <w:tc>
+          <w:tcPr>
+            <w:tcW w:w="0" w:type="auto"/>
+            <w:tcBorders>
+              <w:top w:val="single" w:sz="4" w:space="0" w:color="000000"/>
+              <w:left w:val="single" w:sz="4" w:space="0" w:color="000000"/>
+              <w:bottom w:val="single" w:sz="4" w:space="0" w:color="000000"/>
+              <w:right w:val="single" w:sz="4" w:space="0" w:color="000000"/>
+            </w:tcBorders>
+            <w:tcMar>
+              <w:top w:w="0" w:type="dxa"/>
+              <w:left w:w="108" w:type="dxa"/>
+              <w:bottom w:w="0" w:type="dxa"/>
+              <w:right w:w="108" w:type="dxa"/>
+            </w:tcMar>
+            <w:hideMark/>
+          </w:tcPr>
+          <w:p>
+            <w:pPr>
+              <w:spacing w:after="0" w:line="240" w:lineRule="auto"/>
+              <w:jc w:val="center"/>
+              <w:rPr>
+                <w:rFonts w:ascii="Times New Roman" w:eastAsia="Times New Roman" w:hAnsi="Times New Roman" w:cs="Times New Roman"/>
+                <w:sz w:val="24"/>
+                <w:szCs w:val="24"/>
+                <w:lang w:val="vi-VN" w:eastAsia="vi-VN"/>
+              </w:rPr>
+            </w:pPr>
             <w:r>
               <w:rPr>
                 <w:rFonts w:ascii="Arial" w:eastAsia="Times New Roman" w:hAnsi="Arial" w:cs="Arial"/>
                 <w:color w:val="000000"/>
                 <w:sz w:val="30"/>
                 <w:szCs w:val="30"/>
-                <w:lang w:eastAsia="vi-VN"/>
-              </w:rPr>
-              <w:t>7</w:t>
+                <w:lang w:val="vi-VN" w:eastAsia="vi-VN"/>
+              </w:rPr>
+              <w:t>Quản lý sản phẩm</w:t>
             </w:r>
           </w:p>
         </w:tc>
@@ -746,12 +827,10 @@
                 <w:szCs w:val="30"/>
                 <w:lang w:val="vi-VN" w:eastAsia="vi-VN"/>
               </w:rPr>
-              <w:t>QĐ3</w:t>
+              <w:t>BM8</w:t>
             </w:r>
           </w:p>
         </w:tc>
-      </w:tr>
-      <w:tr>
         <w:tc>
           <w:tcPr>
             <w:tcW w:w="0" w:type="auto"/>
@@ -788,10 +867,12 @@
                 <w:szCs w:val="30"/>
                 <w:lang w:val="vi-VN" w:eastAsia="vi-VN"/>
               </w:rPr>
-              <w:t>4</w:t>
+              <w:t>QĐ4</w:t>
             </w:r>
           </w:p>
         </w:tc>
+      </w:tr>
+      <w:tr>
         <w:tc>
           <w:tcPr>
             <w:tcW w:w="0" w:type="auto"/>
@@ -828,7 +909,7 @@
                 <w:szCs w:val="30"/>
                 <w:lang w:val="vi-VN" w:eastAsia="vi-VN"/>
               </w:rPr>
-              <w:t>Quản lý sản phẩm</w:t>
+              <w:t>5</w:t>
             </w:r>
           </w:p>
         </w:tc>
@@ -857,7 +938,7 @@
                 <w:rFonts w:ascii="Times New Roman" w:eastAsia="Times New Roman" w:hAnsi="Times New Roman" w:cs="Times New Roman"/>
                 <w:sz w:val="24"/>
                 <w:szCs w:val="24"/>
-                <w:lang w:eastAsia="vi-VN"/>
+                <w:lang w:val="vi-VN" w:eastAsia="vi-VN"/>
               </w:rPr>
             </w:pPr>
             <w:r>
@@ -868,17 +949,47 @@
                 <w:szCs w:val="30"/>
                 <w:lang w:val="vi-VN" w:eastAsia="vi-VN"/>
               </w:rPr>
-              <w:t>BM</w:t>
+              <w:t>Quản lý kho</w:t>
             </w:r>
+          </w:p>
+        </w:tc>
+        <w:tc>
+          <w:tcPr>
+            <w:tcW w:w="0" w:type="auto"/>
+            <w:tcBorders>
+              <w:top w:val="single" w:sz="4" w:space="0" w:color="000000"/>
+              <w:left w:val="single" w:sz="4" w:space="0" w:color="000000"/>
+              <w:bottom w:val="single" w:sz="4" w:space="0" w:color="000000"/>
+              <w:right w:val="single" w:sz="4" w:space="0" w:color="000000"/>
+            </w:tcBorders>
+            <w:tcMar>
+              <w:top w:w="0" w:type="dxa"/>
+              <w:left w:w="108" w:type="dxa"/>
+              <w:bottom w:w="0" w:type="dxa"/>
+              <w:right w:w="108" w:type="dxa"/>
+            </w:tcMar>
+            <w:hideMark/>
+          </w:tcPr>
+          <w:p>
+            <w:pPr>
+              <w:spacing w:after="0" w:line="240" w:lineRule="auto"/>
+              <w:jc w:val="center"/>
+              <w:rPr>
+                <w:rFonts w:ascii="Times New Roman" w:eastAsia="Times New Roman" w:hAnsi="Times New Roman" w:cs="Times New Roman"/>
+                <w:sz w:val="24"/>
+                <w:szCs w:val="24"/>
+                <w:lang w:val="vi-VN" w:eastAsia="vi-VN"/>
+              </w:rPr>
+            </w:pPr>
             <w:r>
               <w:rPr>
                 <w:rFonts w:ascii="Arial" w:eastAsia="Times New Roman" w:hAnsi="Arial" w:cs="Arial"/>
                 <w:color w:val="000000"/>
                 <w:sz w:val="30"/>
                 <w:szCs w:val="30"/>
-                <w:lang w:eastAsia="vi-VN"/>
-              </w:rPr>
-              <w:t>8</w:t>
+                <w:lang w:val="vi-VN" w:eastAsia="vi-VN"/>
+              </w:rPr>
+              <w:t>BM9,BM10</w:t>
             </w:r>
           </w:p>
         </w:tc>
@@ -918,7 +1029,7 @@
                 <w:szCs w:val="30"/>
                 <w:lang w:val="vi-VN" w:eastAsia="vi-VN"/>
               </w:rPr>
-              <w:t>QĐ4</w:t>
+              <w:t>QĐ5,QĐ6</w:t>
             </w:r>
           </w:p>
         </w:tc>
@@ -960,7 +1071,7 @@
                 <w:szCs w:val="30"/>
                 <w:lang w:val="vi-VN" w:eastAsia="vi-VN"/>
               </w:rPr>
-              <w:t>5</w:t>
+              <w:t>6</w:t>
             </w:r>
           </w:p>
         </w:tc>
@@ -1000,7 +1111,7 @@
                 <w:szCs w:val="30"/>
                 <w:lang w:val="vi-VN" w:eastAsia="vi-VN"/>
               </w:rPr>
-              <w:t>Quản lý kho</w:t>
+              <w:t>Quản lý khách hàng</w:t>
             </w:r>
           </w:p>
         </w:tc>
@@ -1029,7 +1140,7 @@
                 <w:rFonts w:ascii="Times New Roman" w:eastAsia="Times New Roman" w:hAnsi="Times New Roman" w:cs="Times New Roman"/>
                 <w:sz w:val="24"/>
                 <w:szCs w:val="24"/>
-                <w:lang w:eastAsia="vi-VN"/>
+                <w:lang w:val="vi-VN" w:eastAsia="vi-VN"/>
               </w:rPr>
             </w:pPr>
             <w:r>
@@ -1040,18 +1151,80 @@
                 <w:szCs w:val="30"/>
                 <w:lang w:val="vi-VN" w:eastAsia="vi-VN"/>
               </w:rPr>
-              <w:t>BM</w:t>
+              <w:t>BM11</w:t>
             </w:r>
+          </w:p>
+        </w:tc>
+        <w:tc>
+          <w:tcPr>
+            <w:tcW w:w="0" w:type="auto"/>
+            <w:tcBorders>
+              <w:top w:val="single" w:sz="4" w:space="0" w:color="000000"/>
+              <w:left w:val="single" w:sz="4" w:space="0" w:color="000000"/>
+              <w:bottom w:val="single" w:sz="4" w:space="0" w:color="000000"/>
+              <w:right w:val="single" w:sz="4" w:space="0" w:color="000000"/>
+            </w:tcBorders>
+            <w:tcMar>
+              <w:top w:w="0" w:type="dxa"/>
+              <w:left w:w="108" w:type="dxa"/>
+              <w:bottom w:w="0" w:type="dxa"/>
+              <w:right w:w="108" w:type="dxa"/>
+            </w:tcMar>
+            <w:hideMark/>
+          </w:tcPr>
+          <w:p>
+            <w:pPr>
+              <w:spacing w:after="0" w:line="240" w:lineRule="auto"/>
+              <w:jc w:val="center"/>
+              <w:rPr>
+                <w:rFonts w:ascii="Times New Roman" w:eastAsia="Times New Roman" w:hAnsi="Times New Roman" w:cs="Times New Roman"/>
+                <w:sz w:val="24"/>
+                <w:szCs w:val="24"/>
+                <w:lang w:val="vi-VN" w:eastAsia="vi-VN"/>
+              </w:rPr>
+            </w:pPr>
             <w:r>
               <w:rPr>
                 <w:rFonts w:ascii="Arial" w:eastAsia="Times New Roman" w:hAnsi="Arial" w:cs="Arial"/>
                 <w:color w:val="000000"/>
                 <w:sz w:val="30"/>
                 <w:szCs w:val="30"/>
-                <w:lang w:eastAsia="vi-VN"/>
-              </w:rPr>
-              <w:t>9</w:t>
+                <w:lang w:val="vi-VN" w:eastAsia="vi-VN"/>
+              </w:rPr>
+              <w:t>QĐ7</w:t>
             </w:r>
+          </w:p>
+        </w:tc>
+      </w:tr>
+      <w:tr>
+        <w:tc>
+          <w:tcPr>
+            <w:tcW w:w="0" w:type="auto"/>
+            <w:tcBorders>
+              <w:top w:val="single" w:sz="4" w:space="0" w:color="000000"/>
+              <w:left w:val="single" w:sz="4" w:space="0" w:color="000000"/>
+              <w:bottom w:val="single" w:sz="4" w:space="0" w:color="000000"/>
+              <w:right w:val="single" w:sz="4" w:space="0" w:color="000000"/>
+            </w:tcBorders>
+            <w:tcMar>
+              <w:top w:w="0" w:type="dxa"/>
+              <w:left w:w="108" w:type="dxa"/>
+              <w:bottom w:w="0" w:type="dxa"/>
+              <w:right w:w="108" w:type="dxa"/>
+            </w:tcMar>
+            <w:hideMark/>
+          </w:tcPr>
+          <w:p>
+            <w:pPr>
+              <w:spacing w:after="0" w:line="240" w:lineRule="auto"/>
+              <w:jc w:val="center"/>
+              <w:rPr>
+                <w:rFonts w:ascii="Times New Roman" w:eastAsia="Times New Roman" w:hAnsi="Times New Roman" w:cs="Times New Roman"/>
+                <w:sz w:val="24"/>
+                <w:szCs w:val="24"/>
+                <w:lang w:val="vi-VN" w:eastAsia="vi-VN"/>
+              </w:rPr>
+            </w:pPr>
             <w:r>
               <w:rPr>
                 <w:rFonts w:ascii="Arial" w:eastAsia="Times New Roman" w:hAnsi="Arial" w:cs="Arial"/>
@@ -1060,17 +1233,47 @@
                 <w:szCs w:val="30"/>
                 <w:lang w:val="vi-VN" w:eastAsia="vi-VN"/>
               </w:rPr>
-              <w:t>,BM</w:t>
+              <w:t>7</w:t>
             </w:r>
+          </w:p>
+        </w:tc>
+        <w:tc>
+          <w:tcPr>
+            <w:tcW w:w="0" w:type="auto"/>
+            <w:tcBorders>
+              <w:top w:val="single" w:sz="4" w:space="0" w:color="000000"/>
+              <w:left w:val="single" w:sz="4" w:space="0" w:color="000000"/>
+              <w:bottom w:val="single" w:sz="4" w:space="0" w:color="000000"/>
+              <w:right w:val="single" w:sz="4" w:space="0" w:color="000000"/>
+            </w:tcBorders>
+            <w:tcMar>
+              <w:top w:w="0" w:type="dxa"/>
+              <w:left w:w="108" w:type="dxa"/>
+              <w:bottom w:w="0" w:type="dxa"/>
+              <w:right w:w="108" w:type="dxa"/>
+            </w:tcMar>
+            <w:hideMark/>
+          </w:tcPr>
+          <w:p>
+            <w:pPr>
+              <w:spacing w:after="0" w:line="240" w:lineRule="auto"/>
+              <w:jc w:val="center"/>
+              <w:rPr>
+                <w:rFonts w:ascii="Times New Roman" w:eastAsia="Times New Roman" w:hAnsi="Times New Roman" w:cs="Times New Roman"/>
+                <w:sz w:val="24"/>
+                <w:szCs w:val="24"/>
+                <w:lang w:val="vi-VN" w:eastAsia="vi-VN"/>
+              </w:rPr>
+            </w:pPr>
             <w:r>
               <w:rPr>
                 <w:rFonts w:ascii="Arial" w:eastAsia="Times New Roman" w:hAnsi="Arial" w:cs="Arial"/>
                 <w:color w:val="000000"/>
                 <w:sz w:val="30"/>
                 <w:szCs w:val="30"/>
-                <w:lang w:eastAsia="vi-VN"/>
-              </w:rPr>
-              <w:t>10</w:t>
+                <w:lang w:val="vi-VN" w:eastAsia="vi-VN"/>
+              </w:rPr>
+              <w:t>Quản lý hóa đơn</w:t>
             </w:r>
           </w:p>
         </w:tc>
@@ -1110,12 +1313,10 @@
                 <w:szCs w:val="30"/>
                 <w:lang w:val="vi-VN" w:eastAsia="vi-VN"/>
               </w:rPr>
-              <w:t>QĐ5,QĐ6</w:t>
+              <w:t>BM12</w:t>
             </w:r>
           </w:p>
         </w:tc>
-      </w:tr>
-      <w:tr>
         <w:tc>
           <w:tcPr>
             <w:tcW w:w="0" w:type="auto"/>
@@ -1152,10 +1353,12 @@
                 <w:szCs w:val="30"/>
                 <w:lang w:val="vi-VN" w:eastAsia="vi-VN"/>
               </w:rPr>
-              <w:t>6</w:t>
+              <w:t>QĐ8</w:t>
             </w:r>
           </w:p>
         </w:tc>
+      </w:tr>
+      <w:tr>
         <w:tc>
           <w:tcPr>
             <w:tcW w:w="0" w:type="auto"/>
@@ -1192,7 +1395,7 @@
                 <w:szCs w:val="30"/>
                 <w:lang w:val="vi-VN" w:eastAsia="vi-VN"/>
               </w:rPr>
-              <w:t>Quản lý khách hàng</w:t>
+              <w:t>8</w:t>
             </w:r>
           </w:p>
         </w:tc>
@@ -1221,7 +1424,7 @@
                 <w:rFonts w:ascii="Times New Roman" w:eastAsia="Times New Roman" w:hAnsi="Times New Roman" w:cs="Times New Roman"/>
                 <w:sz w:val="24"/>
                 <w:szCs w:val="24"/>
-                <w:lang w:eastAsia="vi-VN"/>
+                <w:lang w:val="vi-VN" w:eastAsia="vi-VN"/>
               </w:rPr>
             </w:pPr>
             <w:r>
@@ -1232,17 +1435,47 @@
                 <w:szCs w:val="30"/>
                 <w:lang w:val="vi-VN" w:eastAsia="vi-VN"/>
               </w:rPr>
-              <w:t>BM</w:t>
+              <w:t>Quản lý chương trình khuyến mãi</w:t>
             </w:r>
+          </w:p>
+        </w:tc>
+        <w:tc>
+          <w:tcPr>
+            <w:tcW w:w="0" w:type="auto"/>
+            <w:tcBorders>
+              <w:top w:val="single" w:sz="4" w:space="0" w:color="000000"/>
+              <w:left w:val="single" w:sz="4" w:space="0" w:color="000000"/>
+              <w:bottom w:val="single" w:sz="4" w:space="0" w:color="000000"/>
+              <w:right w:val="single" w:sz="4" w:space="0" w:color="000000"/>
+            </w:tcBorders>
+            <w:tcMar>
+              <w:top w:w="0" w:type="dxa"/>
+              <w:left w:w="108" w:type="dxa"/>
+              <w:bottom w:w="0" w:type="dxa"/>
+              <w:right w:w="108" w:type="dxa"/>
+            </w:tcMar>
+            <w:hideMark/>
+          </w:tcPr>
+          <w:p>
+            <w:pPr>
+              <w:spacing w:after="0" w:line="240" w:lineRule="auto"/>
+              <w:jc w:val="center"/>
+              <w:rPr>
+                <w:rFonts w:ascii="Times New Roman" w:eastAsia="Times New Roman" w:hAnsi="Times New Roman" w:cs="Times New Roman"/>
+                <w:sz w:val="24"/>
+                <w:szCs w:val="24"/>
+                <w:lang w:val="vi-VN" w:eastAsia="vi-VN"/>
+              </w:rPr>
+            </w:pPr>
             <w:r>
               <w:rPr>
                 <w:rFonts w:ascii="Arial" w:eastAsia="Times New Roman" w:hAnsi="Arial" w:cs="Arial"/>
                 <w:color w:val="000000"/>
                 <w:sz w:val="30"/>
                 <w:szCs w:val="30"/>
-                <w:lang w:eastAsia="vi-VN"/>
-              </w:rPr>
-              <w:t>11</w:t>
+                <w:lang w:val="vi-VN" w:eastAsia="vi-VN"/>
+              </w:rPr>
+              <w:t>BM13</w:t>
             </w:r>
           </w:p>
         </w:tc>
@@ -1282,350 +1515,6 @@
                 <w:szCs w:val="30"/>
                 <w:lang w:val="vi-VN" w:eastAsia="vi-VN"/>
               </w:rPr>
-              <w:t>QĐ7</w:t>
-            </w:r>
-          </w:p>
-        </w:tc>
-      </w:tr>
-      <w:tr>
-        <w:tc>
-          <w:tcPr>
-            <w:tcW w:w="0" w:type="auto"/>
-            <w:tcBorders>
-              <w:top w:val="single" w:sz="4" w:space="0" w:color="000000"/>
-              <w:left w:val="single" w:sz="4" w:space="0" w:color="000000"/>
-              <w:bottom w:val="single" w:sz="4" w:space="0" w:color="000000"/>
-              <w:right w:val="single" w:sz="4" w:space="0" w:color="000000"/>
-            </w:tcBorders>
-            <w:tcMar>
-              <w:top w:w="0" w:type="dxa"/>
-              <w:left w:w="108" w:type="dxa"/>
-              <w:bottom w:w="0" w:type="dxa"/>
-              <w:right w:w="108" w:type="dxa"/>
-            </w:tcMar>
-            <w:hideMark/>
-          </w:tcPr>
-          <w:p>
-            <w:pPr>
-              <w:spacing w:after="0" w:line="240" w:lineRule="auto"/>
-              <w:jc w:val="center"/>
-              <w:rPr>
-                <w:rFonts w:ascii="Times New Roman" w:eastAsia="Times New Roman" w:hAnsi="Times New Roman" w:cs="Times New Roman"/>
-                <w:sz w:val="24"/>
-                <w:szCs w:val="24"/>
-                <w:lang w:val="vi-VN" w:eastAsia="vi-VN"/>
-              </w:rPr>
-            </w:pPr>
-            <w:r>
-              <w:rPr>
-                <w:rFonts w:ascii="Arial" w:eastAsia="Times New Roman" w:hAnsi="Arial" w:cs="Arial"/>
-                <w:color w:val="000000"/>
-                <w:sz w:val="30"/>
-                <w:szCs w:val="30"/>
-                <w:lang w:val="vi-VN" w:eastAsia="vi-VN"/>
-              </w:rPr>
-              <w:t>7</w:t>
-            </w:r>
-          </w:p>
-        </w:tc>
-        <w:tc>
-          <w:tcPr>
-            <w:tcW w:w="0" w:type="auto"/>
-            <w:tcBorders>
-              <w:top w:val="single" w:sz="4" w:space="0" w:color="000000"/>
-              <w:left w:val="single" w:sz="4" w:space="0" w:color="000000"/>
-              <w:bottom w:val="single" w:sz="4" w:space="0" w:color="000000"/>
-              <w:right w:val="single" w:sz="4" w:space="0" w:color="000000"/>
-            </w:tcBorders>
-            <w:tcMar>
-              <w:top w:w="0" w:type="dxa"/>
-              <w:left w:w="108" w:type="dxa"/>
-              <w:bottom w:w="0" w:type="dxa"/>
-              <w:right w:w="108" w:type="dxa"/>
-            </w:tcMar>
-            <w:hideMark/>
-          </w:tcPr>
-          <w:p>
-            <w:pPr>
-              <w:spacing w:after="0" w:line="240" w:lineRule="auto"/>
-              <w:jc w:val="center"/>
-              <w:rPr>
-                <w:rFonts w:ascii="Times New Roman" w:eastAsia="Times New Roman" w:hAnsi="Times New Roman" w:cs="Times New Roman"/>
-                <w:sz w:val="24"/>
-                <w:szCs w:val="24"/>
-                <w:lang w:val="vi-VN" w:eastAsia="vi-VN"/>
-              </w:rPr>
-            </w:pPr>
-            <w:r>
-              <w:rPr>
-                <w:rFonts w:ascii="Arial" w:eastAsia="Times New Roman" w:hAnsi="Arial" w:cs="Arial"/>
-                <w:color w:val="000000"/>
-                <w:sz w:val="30"/>
-                <w:szCs w:val="30"/>
-                <w:lang w:val="vi-VN" w:eastAsia="vi-VN"/>
-              </w:rPr>
-              <w:t>Quản lý hóa đơn</w:t>
-            </w:r>
-          </w:p>
-        </w:tc>
-        <w:tc>
-          <w:tcPr>
-            <w:tcW w:w="0" w:type="auto"/>
-            <w:tcBorders>
-              <w:top w:val="single" w:sz="4" w:space="0" w:color="000000"/>
-              <w:left w:val="single" w:sz="4" w:space="0" w:color="000000"/>
-              <w:bottom w:val="single" w:sz="4" w:space="0" w:color="000000"/>
-              <w:right w:val="single" w:sz="4" w:space="0" w:color="000000"/>
-            </w:tcBorders>
-            <w:tcMar>
-              <w:top w:w="0" w:type="dxa"/>
-              <w:left w:w="108" w:type="dxa"/>
-              <w:bottom w:w="0" w:type="dxa"/>
-              <w:right w:w="108" w:type="dxa"/>
-            </w:tcMar>
-            <w:hideMark/>
-          </w:tcPr>
-          <w:p>
-            <w:pPr>
-              <w:spacing w:after="0" w:line="240" w:lineRule="auto"/>
-              <w:jc w:val="center"/>
-              <w:rPr>
-                <w:rFonts w:ascii="Times New Roman" w:eastAsia="Times New Roman" w:hAnsi="Times New Roman" w:cs="Times New Roman"/>
-                <w:sz w:val="24"/>
-                <w:szCs w:val="24"/>
-                <w:lang w:eastAsia="vi-VN"/>
-              </w:rPr>
-            </w:pPr>
-            <w:r>
-              <w:rPr>
-                <w:rFonts w:ascii="Arial" w:eastAsia="Times New Roman" w:hAnsi="Arial" w:cs="Arial"/>
-                <w:color w:val="000000"/>
-                <w:sz w:val="30"/>
-                <w:szCs w:val="30"/>
-                <w:lang w:val="vi-VN" w:eastAsia="vi-VN"/>
-              </w:rPr>
-              <w:t>BM</w:t>
-            </w:r>
-            <w:r>
-              <w:rPr>
-                <w:rFonts w:ascii="Arial" w:eastAsia="Times New Roman" w:hAnsi="Arial" w:cs="Arial"/>
-                <w:color w:val="000000"/>
-                <w:sz w:val="30"/>
-                <w:szCs w:val="30"/>
-                <w:lang w:eastAsia="vi-VN"/>
-              </w:rPr>
-              <w:t>12</w:t>
-            </w:r>
-          </w:p>
-        </w:tc>
-        <w:tc>
-          <w:tcPr>
-            <w:tcW w:w="0" w:type="auto"/>
-            <w:tcBorders>
-              <w:top w:val="single" w:sz="4" w:space="0" w:color="000000"/>
-              <w:left w:val="single" w:sz="4" w:space="0" w:color="000000"/>
-              <w:bottom w:val="single" w:sz="4" w:space="0" w:color="000000"/>
-              <w:right w:val="single" w:sz="4" w:space="0" w:color="000000"/>
-            </w:tcBorders>
-            <w:tcMar>
-              <w:top w:w="0" w:type="dxa"/>
-              <w:left w:w="108" w:type="dxa"/>
-              <w:bottom w:w="0" w:type="dxa"/>
-              <w:right w:w="108" w:type="dxa"/>
-            </w:tcMar>
-            <w:hideMark/>
-          </w:tcPr>
-          <w:p>
-            <w:pPr>
-              <w:spacing w:after="0" w:line="240" w:lineRule="auto"/>
-              <w:jc w:val="center"/>
-              <w:rPr>
-                <w:rFonts w:ascii="Times New Roman" w:eastAsia="Times New Roman" w:hAnsi="Times New Roman" w:cs="Times New Roman"/>
-                <w:sz w:val="24"/>
-                <w:szCs w:val="24"/>
-                <w:lang w:val="vi-VN" w:eastAsia="vi-VN"/>
-              </w:rPr>
-            </w:pPr>
-            <w:r>
-              <w:rPr>
-                <w:rFonts w:ascii="Arial" w:eastAsia="Times New Roman" w:hAnsi="Arial" w:cs="Arial"/>
-                <w:color w:val="000000"/>
-                <w:sz w:val="30"/>
-                <w:szCs w:val="30"/>
-                <w:lang w:val="vi-VN" w:eastAsia="vi-VN"/>
-              </w:rPr>
-              <w:t>QĐ8</w:t>
-            </w:r>
-          </w:p>
-        </w:tc>
-      </w:tr>
-      <w:tr>
-        <w:tc>
-          <w:tcPr>
-            <w:tcW w:w="0" w:type="auto"/>
-            <w:tcBorders>
-              <w:top w:val="single" w:sz="4" w:space="0" w:color="000000"/>
-              <w:left w:val="single" w:sz="4" w:space="0" w:color="000000"/>
-              <w:bottom w:val="single" w:sz="4" w:space="0" w:color="000000"/>
-              <w:right w:val="single" w:sz="4" w:space="0" w:color="000000"/>
-            </w:tcBorders>
-            <w:tcMar>
-              <w:top w:w="0" w:type="dxa"/>
-              <w:left w:w="108" w:type="dxa"/>
-              <w:bottom w:w="0" w:type="dxa"/>
-              <w:right w:w="108" w:type="dxa"/>
-            </w:tcMar>
-            <w:hideMark/>
-          </w:tcPr>
-          <w:p>
-            <w:pPr>
-              <w:spacing w:after="0" w:line="240" w:lineRule="auto"/>
-              <w:jc w:val="center"/>
-              <w:rPr>
-                <w:rFonts w:ascii="Times New Roman" w:eastAsia="Times New Roman" w:hAnsi="Times New Roman" w:cs="Times New Roman"/>
-                <w:sz w:val="24"/>
-                <w:szCs w:val="24"/>
-                <w:lang w:val="vi-VN" w:eastAsia="vi-VN"/>
-              </w:rPr>
-            </w:pPr>
-            <w:r>
-              <w:rPr>
-                <w:rFonts w:ascii="Arial" w:eastAsia="Times New Roman" w:hAnsi="Arial" w:cs="Arial"/>
-                <w:color w:val="000000"/>
-                <w:sz w:val="30"/>
-                <w:szCs w:val="30"/>
-                <w:lang w:val="vi-VN" w:eastAsia="vi-VN"/>
-              </w:rPr>
-              <w:t>8</w:t>
-            </w:r>
-          </w:p>
-        </w:tc>
-        <w:tc>
-          <w:tcPr>
-            <w:tcW w:w="0" w:type="auto"/>
-            <w:tcBorders>
-              <w:top w:val="single" w:sz="4" w:space="0" w:color="000000"/>
-              <w:left w:val="single" w:sz="4" w:space="0" w:color="000000"/>
-              <w:bottom w:val="single" w:sz="4" w:space="0" w:color="000000"/>
-              <w:right w:val="single" w:sz="4" w:space="0" w:color="000000"/>
-            </w:tcBorders>
-            <w:tcMar>
-              <w:top w:w="0" w:type="dxa"/>
-              <w:left w:w="108" w:type="dxa"/>
-              <w:bottom w:w="0" w:type="dxa"/>
-              <w:right w:w="108" w:type="dxa"/>
-            </w:tcMar>
-            <w:hideMark/>
-          </w:tcPr>
-          <w:p>
-            <w:pPr>
-              <w:spacing w:after="0" w:line="240" w:lineRule="auto"/>
-              <w:jc w:val="center"/>
-              <w:rPr>
-                <w:rFonts w:ascii="Times New Roman" w:eastAsia="Times New Roman" w:hAnsi="Times New Roman" w:cs="Times New Roman"/>
-                <w:sz w:val="24"/>
-                <w:szCs w:val="24"/>
-                <w:lang w:val="vi-VN" w:eastAsia="vi-VN"/>
-              </w:rPr>
-            </w:pPr>
-            <w:r>
-              <w:rPr>
-                <w:rFonts w:ascii="Arial" w:eastAsia="Times New Roman" w:hAnsi="Arial" w:cs="Arial"/>
-                <w:color w:val="000000"/>
-                <w:sz w:val="30"/>
-                <w:szCs w:val="30"/>
-                <w:lang w:val="vi-VN" w:eastAsia="vi-VN"/>
-              </w:rPr>
-              <w:t>Quản lý chương trình khuyến mãi</w:t>
-            </w:r>
-          </w:p>
-        </w:tc>
-        <w:tc>
-          <w:tcPr>
-            <w:tcW w:w="0" w:type="auto"/>
-            <w:tcBorders>
-              <w:top w:val="single" w:sz="4" w:space="0" w:color="000000"/>
-              <w:left w:val="single" w:sz="4" w:space="0" w:color="000000"/>
-              <w:bottom w:val="single" w:sz="4" w:space="0" w:color="000000"/>
-              <w:right w:val="single" w:sz="4" w:space="0" w:color="000000"/>
-            </w:tcBorders>
-            <w:tcMar>
-              <w:top w:w="0" w:type="dxa"/>
-              <w:left w:w="108" w:type="dxa"/>
-              <w:bottom w:w="0" w:type="dxa"/>
-              <w:right w:w="108" w:type="dxa"/>
-            </w:tcMar>
-            <w:hideMark/>
-          </w:tcPr>
-          <w:p>
-            <w:pPr>
-              <w:spacing w:after="0" w:line="240" w:lineRule="auto"/>
-              <w:jc w:val="center"/>
-              <w:rPr>
-                <w:rFonts w:ascii="Times New Roman" w:eastAsia="Times New Roman" w:hAnsi="Times New Roman" w:cs="Times New Roman"/>
-                <w:sz w:val="24"/>
-                <w:szCs w:val="24"/>
-                <w:lang w:eastAsia="vi-VN"/>
-              </w:rPr>
-            </w:pPr>
-            <w:r>
-              <w:rPr>
-                <w:rFonts w:ascii="Arial" w:eastAsia="Times New Roman" w:hAnsi="Arial" w:cs="Arial"/>
-                <w:color w:val="000000"/>
-                <w:sz w:val="30"/>
-                <w:szCs w:val="30"/>
-                <w:lang w:val="vi-VN" w:eastAsia="vi-VN"/>
-              </w:rPr>
-              <w:t>BM</w:t>
-            </w:r>
-            <w:r>
-              <w:rPr>
-                <w:rFonts w:ascii="Arial" w:eastAsia="Times New Roman" w:hAnsi="Arial" w:cs="Arial"/>
-                <w:color w:val="000000"/>
-                <w:sz w:val="30"/>
-                <w:szCs w:val="30"/>
-                <w:lang w:eastAsia="vi-VN"/>
-              </w:rPr>
-              <w:t>13</w:t>
-            </w:r>
-          </w:p>
-        </w:tc>
-        <w:tc>
-          <w:tcPr>
-            <w:tcW w:w="0" w:type="auto"/>
-            <w:tcBorders>
-              <w:top w:val="single" w:sz="4" w:space="0" w:color="000000"/>
-              <w:left w:val="single" w:sz="4" w:space="0" w:color="000000"/>
-              <w:bottom w:val="single" w:sz="4" w:space="0" w:color="000000"/>
-              <w:right w:val="single" w:sz="4" w:space="0" w:color="000000"/>
-            </w:tcBorders>
-            <w:tcMar>
-              <w:top w:w="0" w:type="dxa"/>
-              <w:left w:w="108" w:type="dxa"/>
-              <w:bottom w:w="0" w:type="dxa"/>
-              <w:right w:w="108" w:type="dxa"/>
-            </w:tcMar>
-            <w:hideMark/>
-          </w:tcPr>
-          <w:p>
-            <w:pPr>
-              <w:spacing w:after="0" w:line="240" w:lineRule="auto"/>
-              <w:jc w:val="center"/>
-              <w:rPr>
-                <w:rFonts w:ascii="Times New Roman" w:eastAsia="Times New Roman" w:hAnsi="Times New Roman" w:cs="Times New Roman"/>
-                <w:sz w:val="24"/>
-                <w:szCs w:val="24"/>
-                <w:lang w:val="vi-VN" w:eastAsia="vi-VN"/>
-              </w:rPr>
-            </w:pPr>
-            <w:r>
-              <w:rPr>
-                <w:rFonts w:ascii="Arial" w:eastAsia="Times New Roman" w:hAnsi="Arial" w:cs="Arial"/>
-                <w:color w:val="000000"/>
-                <w:sz w:val="30"/>
-                <w:szCs w:val="30"/>
-                <w:lang w:val="vi-VN" w:eastAsia="vi-VN"/>
-              </w:rPr>
               <w:t>QĐ9</w:t>
             </w:r>
           </w:p>
@@ -1681,8 +1570,8 @@
           <w:szCs w:val="24"/>
           <w:lang w:val="vi-VN" w:eastAsia="vi-VN"/>
         </w:rPr>
-        <w:pict w14:anchorId="41316A6F">
-          <v:rect id="_x0000_i1025" style="width:0;height:1.5pt" o:hralign="center" o:hrstd="t" o:hr="t" fillcolor="#a0a0a0" stroked="f"/>
+        <w:pict w14:anchorId="52DA715E">
+          <v:rect id="_x0000_i1256" style="width:0;height:1.5pt" o:hralign="center" o:hrstd="t" o:hr="t" fillcolor="#a0a0a0" stroked="f"/>
         </w:pict>
       </w:r>
     </w:p>
@@ -2596,8 +2485,8 @@
           <w:szCs w:val="24"/>
           <w:lang w:val="vi-VN" w:eastAsia="vi-VN"/>
         </w:rPr>
-        <w:pict w14:anchorId="1FCD0908">
-          <v:rect id="_x0000_i1026" style="width:0;height:1.5pt" o:hralign="center" o:hrstd="t" o:hr="t" fillcolor="#a0a0a0" stroked="f"/>
+        <w:pict w14:anchorId="213C084E">
+          <v:rect id="_x0000_i1257" style="width:0;height:1.5pt" o:hralign="center" o:hrstd="t" o:hr="t" fillcolor="#a0a0a0" stroked="f"/>
         </w:pict>
       </w:r>
     </w:p>
@@ -3209,8 +3098,8 @@
           <w:szCs w:val="24"/>
           <w:lang w:val="vi-VN" w:eastAsia="vi-VN"/>
         </w:rPr>
-        <w:pict w14:anchorId="17E0302E">
-          <v:rect id="_x0000_i1027" style="width:0;height:1.5pt" o:hralign="center" o:hrstd="t" o:hr="t" fillcolor="#a0a0a0" stroked="f"/>
+        <w:pict w14:anchorId="1717540E">
+          <v:rect id="_x0000_i1258" style="width:0;height:1.5pt" o:hralign="center" o:hrstd="t" o:hr="t" fillcolor="#a0a0a0" stroked="f"/>
         </w:pict>
       </w:r>
     </w:p>
@@ -3932,8 +3821,8 @@
           <w:szCs w:val="24"/>
           <w:lang w:val="vi-VN" w:eastAsia="vi-VN"/>
         </w:rPr>
-        <w:pict w14:anchorId="0EA51800">
-          <v:rect id="_x0000_i1028" style="width:0;height:1.5pt" o:hralign="center" o:hrstd="t" o:hr="t" fillcolor="#a0a0a0" stroked="f"/>
+        <w:pict w14:anchorId="75006E01">
+          <v:rect id="_x0000_i1259" style="width:0;height:1.5pt" o:hralign="center" o:hrstd="t" o:hr="t" fillcolor="#a0a0a0" stroked="f"/>
         </w:pict>
       </w:r>
     </w:p>
@@ -4645,8 +4534,8 @@
           <w:szCs w:val="24"/>
           <w:lang w:val="vi-VN" w:eastAsia="vi-VN"/>
         </w:rPr>
-        <w:pict w14:anchorId="6E966FD2">
-          <v:rect id="_x0000_i1029" style="width:0;height:1.5pt" o:hralign="center" o:hrstd="t" o:hr="t" fillcolor="#a0a0a0" stroked="f"/>
+        <w:pict w14:anchorId="2C892329">
+          <v:rect id="_x0000_i1260" style="width:0;height:1.5pt" o:hralign="center" o:hrstd="t" o:hr="t" fillcolor="#a0a0a0" stroked="f"/>
         </w:pict>
       </w:r>
     </w:p>
@@ -5255,8 +5144,8 @@
           <w:szCs w:val="24"/>
           <w:lang w:val="vi-VN" w:eastAsia="vi-VN"/>
         </w:rPr>
-        <w:pict w14:anchorId="1C4CB17E">
-          <v:rect id="_x0000_i1030" style="width:0;height:1.5pt" o:hralign="center" o:hrstd="t" o:hr="t" fillcolor="#a0a0a0" stroked="f"/>
+        <w:pict w14:anchorId="2416AD0B">
+          <v:rect id="_x0000_i1261" style="width:0;height:1.5pt" o:hralign="center" o:hrstd="t" o:hr="t" fillcolor="#a0a0a0" stroked="f"/>
         </w:pict>
       </w:r>
     </w:p>
@@ -5302,7 +5191,7 @@
           <w:szCs w:val="32"/>
           <w:lang w:val="vi-VN" w:eastAsia="vi-VN"/>
         </w:rPr>
-        <w:t>Họ tên :...........................................................Giới tính : ………………………..</w:t>
+        <w:t>Họ tên</w:t>
       </w:r>
     </w:p>
     <w:p>
@@ -5323,7 +5212,7 @@
           <w:szCs w:val="32"/>
           <w:lang w:val="vi-VN" w:eastAsia="vi-VN"/>
         </w:rPr>
-        <w:t>Ngày sinh :.................................................................................................</w:t>
+        <w:t>……………………………………………………………………………</w:t>
       </w:r>
     </w:p>
     <w:p>
@@ -5344,7 +5233,7 @@
           <w:szCs w:val="32"/>
           <w:lang w:val="vi-VN" w:eastAsia="vi-VN"/>
         </w:rPr>
-        <w:t>Địa chỉ : ………………………………………………………………………………………………...</w:t>
+        <w:t>Giới tính </w:t>
       </w:r>
     </w:p>
     <w:p>
@@ -5365,7 +5254,7 @@
           <w:szCs w:val="32"/>
           <w:lang w:val="vi-VN" w:eastAsia="vi-VN"/>
         </w:rPr>
-        <w:t>Số điện thoại :............................................................................................</w:t>
+        <w:t>……………………………………………………………………………</w:t>
       </w:r>
     </w:p>
     <w:p>
@@ -5386,29 +5275,7 @@
           <w:szCs w:val="32"/>
           <w:lang w:val="vi-VN" w:eastAsia="vi-VN"/>
         </w:rPr>
-        <w:t>Trình độ :....................................................................................................</w:t>
-      </w:r>
-    </w:p>
-    <w:p>
-      <w:pPr>
-        <w:spacing w:after="0" w:line="240" w:lineRule="auto"/>
-        <w:rPr>
-          <w:rFonts w:ascii="Times New Roman" w:eastAsia="Times New Roman" w:hAnsi="Times New Roman" w:cs="Times New Roman"/>
-          <w:sz w:val="24"/>
-          <w:szCs w:val="24"/>
-          <w:lang w:val="vi-VN" w:eastAsia="vi-VN"/>
-        </w:rPr>
-      </w:pPr>
-      <w:r>
-        <w:rPr>
-          <w:rFonts w:ascii="Times New Roman" w:eastAsia="Times New Roman" w:hAnsi="Times New Roman" w:cs="Times New Roman"/>
-          <w:sz w:val="24"/>
-          <w:szCs w:val="24"/>
-          <w:lang w:val="vi-VN" w:eastAsia="vi-VN"/>
-        </w:rPr>
-        <w:pict w14:anchorId="4541FF52">
-          <v:rect id="_x0000_i1031" style="width:0;height:1.5pt" o:hralign="center" o:hrstd="t" o:hr="t" fillcolor="#a0a0a0" stroked="f"/>
-        </w:pict>
+        <w:t>Ngày sinh ……………………………………………………………………………</w:t>
       </w:r>
     </w:p>
     <w:p>
@@ -5429,19 +5296,8 @@
           <w:szCs w:val="32"/>
           <w:lang w:val="vi-VN" w:eastAsia="vi-VN"/>
         </w:rPr>
-        <w:t>Quy định 2 : Tuổi phải trên 18 tuổi</w:t>
-      </w:r>
-    </w:p>
-    <w:p>
-      <w:pPr>
-        <w:spacing w:after="0" w:line="240" w:lineRule="auto"/>
-        <w:rPr>
-          <w:rFonts w:ascii="Times New Roman" w:eastAsia="Times New Roman" w:hAnsi="Times New Roman" w:cs="Times New Roman"/>
-          <w:sz w:val="24"/>
-          <w:szCs w:val="24"/>
-          <w:lang w:val="vi-VN" w:eastAsia="vi-VN"/>
-        </w:rPr>
-      </w:pPr>
+        <w:t>Địa chỉ : ………………………………………………………………………………………………...…………………………………………………...….</w:t>
+      </w:r>
     </w:p>
     <w:p>
       <w:pPr>
@@ -5461,6 +5317,154 @@
           <w:szCs w:val="32"/>
           <w:lang w:val="vi-VN" w:eastAsia="vi-VN"/>
         </w:rPr>
+        <w:t>Số điện thoại   </w:t>
+      </w:r>
+    </w:p>
+    <w:p>
+      <w:pPr>
+        <w:spacing w:line="240" w:lineRule="auto"/>
+        <w:rPr>
+          <w:rFonts w:ascii="Times New Roman" w:eastAsia="Times New Roman" w:hAnsi="Times New Roman" w:cs="Times New Roman"/>
+          <w:sz w:val="24"/>
+          <w:szCs w:val="24"/>
+          <w:lang w:val="vi-VN" w:eastAsia="vi-VN"/>
+        </w:rPr>
+      </w:pPr>
+      <w:r>
+        <w:rPr>
+          <w:rFonts w:ascii="Arial" w:eastAsia="Times New Roman" w:hAnsi="Arial" w:cs="Arial"/>
+          <w:color w:val="000000"/>
+          <w:sz w:val="32"/>
+          <w:szCs w:val="32"/>
+          <w:lang w:val="vi-VN" w:eastAsia="vi-VN"/>
+        </w:rPr>
+        <w:t>……………………………………………………………………………</w:t>
+      </w:r>
+    </w:p>
+    <w:p>
+      <w:pPr>
+        <w:spacing w:line="240" w:lineRule="auto"/>
+        <w:rPr>
+          <w:rFonts w:ascii="Times New Roman" w:eastAsia="Times New Roman" w:hAnsi="Times New Roman" w:cs="Times New Roman"/>
+          <w:sz w:val="24"/>
+          <w:szCs w:val="24"/>
+          <w:lang w:val="vi-VN" w:eastAsia="vi-VN"/>
+        </w:rPr>
+      </w:pPr>
+      <w:r>
+        <w:rPr>
+          <w:rFonts w:ascii="Arial" w:eastAsia="Times New Roman" w:hAnsi="Arial" w:cs="Arial"/>
+          <w:color w:val="000000"/>
+          <w:sz w:val="32"/>
+          <w:szCs w:val="32"/>
+          <w:lang w:val="vi-VN" w:eastAsia="vi-VN"/>
+        </w:rPr>
+        <w:t xml:space="preserve">Trình độ </w:t>
+      </w:r>
+      <w:r>
+        <w:rPr>
+          <w:rFonts w:ascii="Arial" w:eastAsia="Times New Roman" w:hAnsi="Arial" w:cs="Arial"/>
+          <w:color w:val="000000"/>
+          <w:sz w:val="32"/>
+          <w:szCs w:val="32"/>
+          <w:lang w:val="vi-VN" w:eastAsia="vi-VN"/>
+        </w:rPr>
+        <w:tab/>
+      </w:r>
+    </w:p>
+    <w:p>
+      <w:pPr>
+        <w:spacing w:line="240" w:lineRule="auto"/>
+        <w:rPr>
+          <w:rFonts w:ascii="Times New Roman" w:eastAsia="Times New Roman" w:hAnsi="Times New Roman" w:cs="Times New Roman"/>
+          <w:sz w:val="24"/>
+          <w:szCs w:val="24"/>
+          <w:lang w:val="vi-VN" w:eastAsia="vi-VN"/>
+        </w:rPr>
+      </w:pPr>
+      <w:r>
+        <w:rPr>
+          <w:rFonts w:ascii="Arial" w:eastAsia="Times New Roman" w:hAnsi="Arial" w:cs="Arial"/>
+          <w:color w:val="000000"/>
+          <w:sz w:val="32"/>
+          <w:szCs w:val="32"/>
+          <w:lang w:val="vi-VN" w:eastAsia="vi-VN"/>
+        </w:rPr>
+        <w:t>……………………………………………………………………………</w:t>
+      </w:r>
+    </w:p>
+    <w:p>
+      <w:pPr>
+        <w:spacing w:after="0" w:line="240" w:lineRule="auto"/>
+        <w:rPr>
+          <w:rFonts w:ascii="Times New Roman" w:eastAsia="Times New Roman" w:hAnsi="Times New Roman" w:cs="Times New Roman"/>
+          <w:sz w:val="24"/>
+          <w:szCs w:val="24"/>
+          <w:lang w:val="vi-VN" w:eastAsia="vi-VN"/>
+        </w:rPr>
+      </w:pPr>
+      <w:r>
+        <w:rPr>
+          <w:rFonts w:ascii="Times New Roman" w:eastAsia="Times New Roman" w:hAnsi="Times New Roman" w:cs="Times New Roman"/>
+          <w:sz w:val="24"/>
+          <w:szCs w:val="24"/>
+          <w:lang w:val="vi-VN" w:eastAsia="vi-VN"/>
+        </w:rPr>
+        <w:pict w14:anchorId="14F94DF9">
+          <v:rect id="_x0000_i1262" style="width:0;height:1.5pt" o:hralign="center" o:hrstd="t" o:hr="t" fillcolor="#a0a0a0" stroked="f"/>
+        </w:pict>
+      </w:r>
+    </w:p>
+    <w:p>
+      <w:pPr>
+        <w:spacing w:line="240" w:lineRule="auto"/>
+        <w:rPr>
+          <w:rFonts w:ascii="Times New Roman" w:eastAsia="Times New Roman" w:hAnsi="Times New Roman" w:cs="Times New Roman"/>
+          <w:sz w:val="24"/>
+          <w:szCs w:val="24"/>
+          <w:lang w:val="vi-VN" w:eastAsia="vi-VN"/>
+        </w:rPr>
+      </w:pPr>
+      <w:r>
+        <w:rPr>
+          <w:rFonts w:ascii="Arial" w:eastAsia="Times New Roman" w:hAnsi="Arial" w:cs="Arial"/>
+          <w:color w:val="000000"/>
+          <w:sz w:val="32"/>
+          <w:szCs w:val="32"/>
+          <w:lang w:val="vi-VN" w:eastAsia="vi-VN"/>
+        </w:rPr>
+        <w:t>Quy định 2 : Tuổi phải trên 18 tuổi</w:t>
+      </w:r>
+    </w:p>
+    <w:p>
+      <w:pPr>
+        <w:spacing w:after="0" w:line="240" w:lineRule="auto"/>
+        <w:rPr>
+          <w:rFonts w:ascii="Times New Roman" w:eastAsia="Times New Roman" w:hAnsi="Times New Roman" w:cs="Times New Roman"/>
+          <w:sz w:val="24"/>
+          <w:szCs w:val="24"/>
+          <w:lang w:val="vi-VN" w:eastAsia="vi-VN"/>
+        </w:rPr>
+      </w:pPr>
+    </w:p>
+    <w:p>
+      <w:pPr>
+        <w:spacing w:line="240" w:lineRule="auto"/>
+        <w:rPr>
+          <w:rFonts w:ascii="Times New Roman" w:eastAsia="Times New Roman" w:hAnsi="Times New Roman" w:cs="Times New Roman"/>
+          <w:sz w:val="24"/>
+          <w:szCs w:val="24"/>
+          <w:lang w:val="vi-VN" w:eastAsia="vi-VN"/>
+        </w:rPr>
+      </w:pPr>
+      <w:r>
+        <w:rPr>
+          <w:rFonts w:ascii="Arial" w:eastAsia="Times New Roman" w:hAnsi="Arial" w:cs="Arial"/>
+          <w:color w:val="000000"/>
+          <w:sz w:val="32"/>
+          <w:szCs w:val="32"/>
+          <w:lang w:val="vi-VN" w:eastAsia="vi-VN"/>
+        </w:rPr>
         <w:t>BIỂU MẪU 7</w:t>
       </w:r>
     </w:p>
@@ -5481,8 +5485,8 @@
           <w:szCs w:val="24"/>
           <w:lang w:val="vi-VN" w:eastAsia="vi-VN"/>
         </w:rPr>
-        <w:pict w14:anchorId="0FECD0BF">
-          <v:rect id="_x0000_i1032" style="width:0;height:1.5pt" o:hralign="center" o:hrstd="t" o:hr="t" fillcolor="#a0a0a0" stroked="f"/>
+        <w:pict w14:anchorId="3B310E2B">
+          <v:rect id="_x0000_i1263" style="width:0;height:1.5pt" o:hralign="center" o:hrstd="t" o:hr="t" fillcolor="#a0a0a0" stroked="f"/>
         </w:pict>
       </w:r>
     </w:p>
@@ -5528,7 +5532,6 @@
           <w:szCs w:val="32"/>
           <w:lang w:val="vi-VN" w:eastAsia="vi-VN"/>
         </w:rPr>
-        <w:lastRenderedPageBreak/>
         <w:t>Tài khoản :..................................................................................................</w:t>
       </w:r>
     </w:p>
@@ -5570,8 +5573,8 @@
           <w:szCs w:val="24"/>
           <w:lang w:val="vi-VN" w:eastAsia="vi-VN"/>
         </w:rPr>
-        <w:pict w14:anchorId="0B10EEB4">
-          <v:rect id="_x0000_i1033" style="width:0;height:1.5pt" o:hralign="center" o:hrstd="t" o:hr="t" fillcolor="#a0a0a0" stroked="f"/>
+        <w:pict w14:anchorId="63F950C0">
+          <v:rect id="_x0000_i1264" style="width:0;height:1.5pt" o:hralign="center" o:hrstd="t" o:hr="t" fillcolor="#a0a0a0" stroked="f"/>
         </w:pict>
       </w:r>
     </w:p>
@@ -5645,8 +5648,8 @@
           <w:szCs w:val="24"/>
           <w:lang w:val="vi-VN" w:eastAsia="vi-VN"/>
         </w:rPr>
-        <w:pict w14:anchorId="23A23587">
-          <v:rect id="_x0000_i1034" style="width:0;height:1.5pt" o:hralign="center" o:hrstd="t" o:hr="t" fillcolor="#a0a0a0" stroked="f"/>
+        <w:pict w14:anchorId="6E9BBA60">
+          <v:rect id="_x0000_i1265" style="width:0;height:1.5pt" o:hralign="center" o:hrstd="t" o:hr="t" fillcolor="#a0a0a0" stroked="f"/>
         </w:pict>
       </w:r>
     </w:p>
@@ -5676,149 +5679,14 @@
     </w:p>
     <w:p>
       <w:pPr>
-        <w:spacing w:line="240" w:lineRule="auto"/>
-        <w:rPr>
-          <w:rFonts w:ascii="Times New Roman" w:eastAsia="Times New Roman" w:hAnsi="Times New Roman" w:cs="Times New Roman"/>
-          <w:sz w:val="24"/>
-          <w:szCs w:val="24"/>
-          <w:lang w:val="vi-VN" w:eastAsia="vi-VN"/>
-        </w:rPr>
-      </w:pPr>
-      <w:r>
-        <w:rPr>
-          <w:rFonts w:ascii="Arial" w:eastAsia="Times New Roman" w:hAnsi="Arial" w:cs="Arial"/>
-          <w:color w:val="000000"/>
-          <w:sz w:val="32"/>
-          <w:szCs w:val="32"/>
-          <w:lang w:val="vi-VN" w:eastAsia="vi-VN"/>
-        </w:rPr>
-        <w:t>Mã sản phẩm : …………………………………………………………………………………....</w:t>
-      </w:r>
-    </w:p>
-    <w:p>
-      <w:pPr>
-        <w:spacing w:line="240" w:lineRule="auto"/>
-        <w:rPr>
-          <w:rFonts w:ascii="Times New Roman" w:eastAsia="Times New Roman" w:hAnsi="Times New Roman" w:cs="Times New Roman"/>
-          <w:sz w:val="24"/>
-          <w:szCs w:val="24"/>
-          <w:lang w:val="vi-VN" w:eastAsia="vi-VN"/>
-        </w:rPr>
-      </w:pPr>
-      <w:r>
-        <w:rPr>
-          <w:rFonts w:ascii="Arial" w:eastAsia="Times New Roman" w:hAnsi="Arial" w:cs="Arial"/>
-          <w:color w:val="000000"/>
-          <w:sz w:val="32"/>
-          <w:szCs w:val="32"/>
-          <w:lang w:val="vi-VN" w:eastAsia="vi-VN"/>
-        </w:rPr>
-        <w:t>Tên sản phẩm : …………………………………………………………………………………....</w:t>
-      </w:r>
-    </w:p>
-    <w:p>
-      <w:pPr>
-        <w:spacing w:line="240" w:lineRule="auto"/>
-        <w:rPr>
-          <w:rFonts w:ascii="Times New Roman" w:eastAsia="Times New Roman" w:hAnsi="Times New Roman" w:cs="Times New Roman"/>
-          <w:sz w:val="24"/>
-          <w:szCs w:val="24"/>
-          <w:lang w:val="vi-VN" w:eastAsia="vi-VN"/>
-        </w:rPr>
-      </w:pPr>
-      <w:r>
-        <w:rPr>
-          <w:rFonts w:ascii="Arial" w:eastAsia="Times New Roman" w:hAnsi="Arial" w:cs="Arial"/>
-          <w:color w:val="000000"/>
-          <w:sz w:val="32"/>
-          <w:szCs w:val="32"/>
-          <w:lang w:val="vi-VN" w:eastAsia="vi-VN"/>
-        </w:rPr>
-        <w:t>Loại sản phẩm : …………………………………………………………………………………...</w:t>
-      </w:r>
-    </w:p>
-    <w:p>
-      <w:pPr>
-        <w:spacing w:line="240" w:lineRule="auto"/>
-        <w:rPr>
-          <w:rFonts w:ascii="Times New Roman" w:eastAsia="Times New Roman" w:hAnsi="Times New Roman" w:cs="Times New Roman"/>
-          <w:sz w:val="24"/>
-          <w:szCs w:val="24"/>
-          <w:lang w:val="vi-VN" w:eastAsia="vi-VN"/>
-        </w:rPr>
-      </w:pPr>
-      <w:r>
-        <w:rPr>
-          <w:rFonts w:ascii="Arial" w:eastAsia="Times New Roman" w:hAnsi="Arial" w:cs="Arial"/>
-          <w:color w:val="000000"/>
-          <w:sz w:val="32"/>
-          <w:szCs w:val="32"/>
-          <w:lang w:val="vi-VN" w:eastAsia="vi-VN"/>
-        </w:rPr>
-        <w:t>Đơn vị tính : ………………………………………………………………………………………...</w:t>
-      </w:r>
-    </w:p>
-    <w:p>
-      <w:pPr>
-        <w:spacing w:line="240" w:lineRule="auto"/>
-        <w:rPr>
-          <w:rFonts w:ascii="Times New Roman" w:eastAsia="Times New Roman" w:hAnsi="Times New Roman" w:cs="Times New Roman"/>
-          <w:sz w:val="24"/>
-          <w:szCs w:val="24"/>
-          <w:lang w:val="vi-VN" w:eastAsia="vi-VN"/>
-        </w:rPr>
-      </w:pPr>
-      <w:r>
-        <w:rPr>
-          <w:rFonts w:ascii="Arial" w:eastAsia="Times New Roman" w:hAnsi="Arial" w:cs="Arial"/>
-          <w:color w:val="000000"/>
-          <w:sz w:val="32"/>
-          <w:szCs w:val="32"/>
-          <w:lang w:val="vi-VN" w:eastAsia="vi-VN"/>
-        </w:rPr>
-        <w:t>Số lượng : ……………………………………………………………………………………….…...</w:t>
-      </w:r>
-    </w:p>
-    <w:p>
-      <w:pPr>
-        <w:spacing w:line="240" w:lineRule="auto"/>
-        <w:rPr>
-          <w:rFonts w:ascii="Times New Roman" w:eastAsia="Times New Roman" w:hAnsi="Times New Roman" w:cs="Times New Roman"/>
-          <w:sz w:val="24"/>
-          <w:szCs w:val="24"/>
-          <w:lang w:val="vi-VN" w:eastAsia="vi-VN"/>
-        </w:rPr>
-      </w:pPr>
-      <w:r>
-        <w:rPr>
-          <w:rFonts w:ascii="Arial" w:eastAsia="Times New Roman" w:hAnsi="Arial" w:cs="Arial"/>
-          <w:color w:val="000000"/>
-          <w:sz w:val="32"/>
-          <w:szCs w:val="32"/>
-          <w:lang w:val="vi-VN" w:eastAsia="vi-VN"/>
-        </w:rPr>
-        <w:t>Đơn giá : ……………………………………………………………………………………….……..</w:t>
-      </w:r>
-    </w:p>
-    <w:p>
-      <w:pPr>
-        <w:spacing w:after="240" w:line="240" w:lineRule="auto"/>
-        <w:rPr>
-          <w:rFonts w:ascii="Times New Roman" w:eastAsia="Times New Roman" w:hAnsi="Times New Roman" w:cs="Times New Roman"/>
-          <w:sz w:val="24"/>
-          <w:szCs w:val="24"/>
-          <w:lang w:val="vi-VN" w:eastAsia="vi-VN"/>
-        </w:rPr>
-      </w:pPr>
-      <w:r>
-        <w:rPr>
-          <w:rFonts w:ascii="Times New Roman" w:eastAsia="Times New Roman" w:hAnsi="Times New Roman" w:cs="Times New Roman"/>
-          <w:sz w:val="24"/>
-          <w:szCs w:val="24"/>
-          <w:lang w:val="vi-VN" w:eastAsia="vi-VN"/>
-        </w:rPr>
-        <w:br/>
-      </w:r>
+        <w:spacing w:after="0" w:line="240" w:lineRule="auto"/>
+        <w:rPr>
+          <w:rFonts w:ascii="Times New Roman" w:eastAsia="Times New Roman" w:hAnsi="Times New Roman" w:cs="Times New Roman"/>
+          <w:sz w:val="24"/>
+          <w:szCs w:val="24"/>
+          <w:lang w:val="vi-VN" w:eastAsia="vi-VN"/>
+        </w:rPr>
+      </w:pPr>
     </w:p>
     <w:tbl>
       <w:tblPr>
@@ -5879,7 +5747,6 @@
                 <w:szCs w:val="24"/>
                 <w:lang w:val="vi-VN" w:eastAsia="vi-VN"/>
               </w:rPr>
-              <w:lastRenderedPageBreak/>
               <w:t>STT</w:t>
             </w:r>
           </w:p>
@@ -6371,8 +6238,8 @@
           <w:szCs w:val="24"/>
           <w:lang w:val="vi-VN" w:eastAsia="vi-VN"/>
         </w:rPr>
-        <w:pict w14:anchorId="20EC301F">
-          <v:rect id="_x0000_i1035" style="width:0;height:1.5pt" o:hralign="center" o:hrstd="t" o:hr="t" fillcolor="#a0a0a0" stroked="f"/>
+        <w:pict w14:anchorId="6749F2E7">
+          <v:rect id="_x0000_i1266" style="width:0;height:1.5pt" o:hralign="center" o:hrstd="t" o:hr="t" fillcolor="#a0a0a0" stroked="f"/>
         </w:pict>
       </w:r>
     </w:p>
@@ -6401,7 +6268,7 @@
       <w:pPr>
         <w:numPr>
           <w:ilvl w:val="0"/>
-          <w:numId w:val="1"/>
+          <w:numId w:val="3"/>
         </w:numPr>
         <w:spacing w:after="0" w:line="240" w:lineRule="auto"/>
         <w:textAlignment w:val="baseline"/>
@@ -6428,7 +6295,7 @@
       <w:pPr>
         <w:numPr>
           <w:ilvl w:val="0"/>
-          <w:numId w:val="1"/>
+          <w:numId w:val="3"/>
         </w:numPr>
         <w:spacing w:line="240" w:lineRule="auto"/>
         <w:textAlignment w:val="baseline"/>
@@ -6500,8 +6367,8 @@
           <w:szCs w:val="24"/>
           <w:lang w:val="vi-VN" w:eastAsia="vi-VN"/>
         </w:rPr>
-        <w:pict w14:anchorId="1FFED1F5">
-          <v:rect id="_x0000_i1036" style="width:0;height:1.5pt" o:hralign="center" o:hrstd="t" o:hr="t" fillcolor="#a0a0a0" stroked="f"/>
+        <w:pict w14:anchorId="1AF875D7">
+          <v:rect id="_x0000_i1267" style="width:0;height:1.5pt" o:hralign="center" o:hrstd="t" o:hr="t" fillcolor="#a0a0a0" stroked="f"/>
         </w:pict>
       </w:r>
     </w:p>
@@ -6589,6 +6456,7 @@
           <w:szCs w:val="32"/>
           <w:lang w:val="vi-VN" w:eastAsia="vi-VN"/>
         </w:rPr>
+        <w:lastRenderedPageBreak/>
         <w:t>:...........................................................................................</w:t>
       </w:r>
     </w:p>
@@ -7280,8 +7148,8 @@
           <w:szCs w:val="24"/>
           <w:lang w:val="vi-VN" w:eastAsia="vi-VN"/>
         </w:rPr>
-        <w:pict w14:anchorId="0DC95C6E">
-          <v:rect id="_x0000_i1037" style="width:0;height:1.5pt" o:hralign="center" o:hrstd="t" o:hr="t" fillcolor="#a0a0a0" stroked="f"/>
+        <w:pict w14:anchorId="48CD7E7D">
+          <v:rect id="_x0000_i1268" style="width:0;height:1.5pt" o:hralign="center" o:hrstd="t" o:hr="t" fillcolor="#a0a0a0" stroked="f"/>
         </w:pict>
       </w:r>
     </w:p>
@@ -7366,8 +7234,8 @@
           <w:szCs w:val="24"/>
           <w:lang w:val="vi-VN" w:eastAsia="vi-VN"/>
         </w:rPr>
-        <w:pict w14:anchorId="00EB92D3">
-          <v:rect id="_x0000_i1038" style="width:0;height:1.5pt" o:hralign="center" o:hrstd="t" o:hr="t" fillcolor="#a0a0a0" stroked="f"/>
+        <w:pict w14:anchorId="0E7A62E5">
+          <v:rect id="_x0000_i1269" style="width:0;height:1.5pt" o:hralign="center" o:hrstd="t" o:hr="t" fillcolor="#a0a0a0" stroked="f"/>
         </w:pict>
       </w:r>
     </w:p>
@@ -7412,7 +7280,6 @@
           <w:szCs w:val="38"/>
           <w:lang w:val="vi-VN" w:eastAsia="vi-VN"/>
         </w:rPr>
-        <w:lastRenderedPageBreak/>
         <w:t>PHIẾU XUẤT HÀNG</w:t>
       </w:r>
     </w:p>
@@ -8125,8 +7992,8 @@
           <w:szCs w:val="24"/>
           <w:lang w:val="vi-VN" w:eastAsia="vi-VN"/>
         </w:rPr>
-        <w:pict w14:anchorId="686C583B">
-          <v:rect id="_x0000_i1039" style="width:0;height:1.5pt" o:hralign="center" o:hrstd="t" o:hr="t" fillcolor="#a0a0a0" stroked="f"/>
+        <w:pict w14:anchorId="0830AABC">
+          <v:rect id="_x0000_i1270" style="width:0;height:1.5pt" o:hralign="center" o:hrstd="t" o:hr="t" fillcolor="#a0a0a0" stroked="f"/>
         </w:pict>
       </w:r>
     </w:p>
@@ -8239,6 +8106,7 @@
           <w:szCs w:val="24"/>
           <w:lang w:val="vi-VN" w:eastAsia="vi-VN"/>
         </w:rPr>
+        <w:lastRenderedPageBreak/>
         <w:br/>
       </w:r>
       <w:r>
@@ -8319,8 +8187,8 @@
           <w:szCs w:val="24"/>
           <w:lang w:val="vi-VN" w:eastAsia="vi-VN"/>
         </w:rPr>
-        <w:pict w14:anchorId="1F81B663">
-          <v:rect id="_x0000_i1040" style="width:0;height:1.5pt" o:hralign="center" o:hrstd="t" o:hr="t" fillcolor="#a0a0a0" stroked="f"/>
+        <w:pict w14:anchorId="4E12A2F9">
+          <v:rect id="_x0000_i1271" style="width:0;height:1.5pt" o:hralign="center" o:hrstd="t" o:hr="t" fillcolor="#a0a0a0" stroked="f"/>
         </w:pict>
       </w:r>
     </w:p>
@@ -8350,6 +8218,365 @@
     </w:p>
     <w:p>
       <w:pPr>
+        <w:spacing w:after="240" w:line="240" w:lineRule="auto"/>
+        <w:rPr>
+          <w:rFonts w:ascii="Times New Roman" w:eastAsia="Times New Roman" w:hAnsi="Times New Roman" w:cs="Times New Roman"/>
+          <w:sz w:val="24"/>
+          <w:szCs w:val="24"/>
+          <w:lang w:val="vi-VN" w:eastAsia="vi-VN"/>
+        </w:rPr>
+      </w:pPr>
+      <w:r>
+        <w:rPr>
+          <w:rFonts w:ascii="Times New Roman" w:eastAsia="Times New Roman" w:hAnsi="Times New Roman" w:cs="Times New Roman"/>
+          <w:sz w:val="24"/>
+          <w:szCs w:val="24"/>
+          <w:lang w:val="vi-VN" w:eastAsia="vi-VN"/>
+        </w:rPr>
+        <w:br/>
+      </w:r>
+    </w:p>
+    <w:tbl>
+      <w:tblPr>
+        <w:tblW w:w="0" w:type="auto"/>
+        <w:tblCellMar>
+          <w:top w:w="15" w:type="dxa"/>
+          <w:left w:w="15" w:type="dxa"/>
+          <w:bottom w:w="15" w:type="dxa"/>
+          <w:right w:w="15" w:type="dxa"/>
+        </w:tblCellMar>
+        <w:tblLook w:val="04A0" w:firstRow="1" w:lastRow="0" w:firstColumn="1" w:lastColumn="0" w:noHBand="0" w:noVBand="1"/>
+      </w:tblPr>
+      <w:tblGrid>
+        <w:gridCol w:w="692"/>
+        <w:gridCol w:w="2079"/>
+        <w:gridCol w:w="2180"/>
+        <w:gridCol w:w="1833"/>
+      </w:tblGrid>
+      <w:tr>
+        <w:tc>
+          <w:tcPr>
+            <w:tcW w:w="0" w:type="auto"/>
+            <w:tcBorders>
+              <w:top w:val="single" w:sz="8" w:space="0" w:color="000000"/>
+              <w:left w:val="single" w:sz="8" w:space="0" w:color="000000"/>
+              <w:bottom w:val="single" w:sz="8" w:space="0" w:color="000000"/>
+              <w:right w:val="single" w:sz="8" w:space="0" w:color="000000"/>
+            </w:tcBorders>
+            <w:tcMar>
+              <w:top w:w="100" w:type="dxa"/>
+              <w:left w:w="100" w:type="dxa"/>
+              <w:bottom w:w="100" w:type="dxa"/>
+              <w:right w:w="100" w:type="dxa"/>
+            </w:tcMar>
+            <w:hideMark/>
+          </w:tcPr>
+          <w:p>
+            <w:pPr>
+              <w:spacing w:after="0" w:line="240" w:lineRule="auto"/>
+              <w:jc w:val="center"/>
+              <w:rPr>
+                <w:rFonts w:ascii="Times New Roman" w:eastAsia="Times New Roman" w:hAnsi="Times New Roman" w:cs="Times New Roman"/>
+                <w:sz w:val="24"/>
+                <w:szCs w:val="24"/>
+                <w:lang w:val="vi-VN" w:eastAsia="vi-VN"/>
+              </w:rPr>
+            </w:pPr>
+            <w:r>
+              <w:rPr>
+                <w:rFonts w:ascii="Arial" w:eastAsia="Times New Roman" w:hAnsi="Arial" w:cs="Arial"/>
+                <w:b/>
+                <w:bCs/>
+                <w:color w:val="000000"/>
+                <w:sz w:val="26"/>
+                <w:szCs w:val="26"/>
+                <w:lang w:val="vi-VN" w:eastAsia="vi-VN"/>
+              </w:rPr>
+              <w:t>STT</w:t>
+            </w:r>
+          </w:p>
+        </w:tc>
+        <w:tc>
+          <w:tcPr>
+            <w:tcW w:w="0" w:type="auto"/>
+            <w:tcBorders>
+              <w:top w:val="single" w:sz="8" w:space="0" w:color="000000"/>
+              <w:left w:val="single" w:sz="8" w:space="0" w:color="000000"/>
+              <w:bottom w:val="single" w:sz="8" w:space="0" w:color="000000"/>
+              <w:right w:val="single" w:sz="8" w:space="0" w:color="000000"/>
+            </w:tcBorders>
+            <w:tcMar>
+              <w:top w:w="100" w:type="dxa"/>
+              <w:left w:w="100" w:type="dxa"/>
+              <w:bottom w:w="100" w:type="dxa"/>
+              <w:right w:w="100" w:type="dxa"/>
+            </w:tcMar>
+            <w:hideMark/>
+          </w:tcPr>
+          <w:p>
+            <w:pPr>
+              <w:spacing w:after="0" w:line="240" w:lineRule="auto"/>
+              <w:jc w:val="center"/>
+              <w:rPr>
+                <w:rFonts w:ascii="Times New Roman" w:eastAsia="Times New Roman" w:hAnsi="Times New Roman" w:cs="Times New Roman"/>
+                <w:sz w:val="24"/>
+                <w:szCs w:val="24"/>
+                <w:lang w:val="vi-VN" w:eastAsia="vi-VN"/>
+              </w:rPr>
+            </w:pPr>
+            <w:r>
+              <w:rPr>
+                <w:rFonts w:ascii="Arial" w:eastAsia="Times New Roman" w:hAnsi="Arial" w:cs="Arial"/>
+                <w:b/>
+                <w:bCs/>
+                <w:color w:val="000000"/>
+                <w:sz w:val="26"/>
+                <w:szCs w:val="26"/>
+                <w:lang w:val="vi-VN" w:eastAsia="vi-VN"/>
+              </w:rPr>
+              <w:t>Mã khách hàng</w:t>
+            </w:r>
+          </w:p>
+        </w:tc>
+        <w:tc>
+          <w:tcPr>
+            <w:tcW w:w="0" w:type="auto"/>
+            <w:tcBorders>
+              <w:top w:val="single" w:sz="8" w:space="0" w:color="000000"/>
+              <w:left w:val="single" w:sz="8" w:space="0" w:color="000000"/>
+              <w:bottom w:val="single" w:sz="8" w:space="0" w:color="000000"/>
+              <w:right w:val="single" w:sz="8" w:space="0" w:color="000000"/>
+            </w:tcBorders>
+            <w:tcMar>
+              <w:top w:w="100" w:type="dxa"/>
+              <w:left w:w="100" w:type="dxa"/>
+              <w:bottom w:w="100" w:type="dxa"/>
+              <w:right w:w="100" w:type="dxa"/>
+            </w:tcMar>
+            <w:hideMark/>
+          </w:tcPr>
+          <w:p>
+            <w:pPr>
+              <w:spacing w:after="0" w:line="240" w:lineRule="auto"/>
+              <w:jc w:val="center"/>
+              <w:rPr>
+                <w:rFonts w:ascii="Times New Roman" w:eastAsia="Times New Roman" w:hAnsi="Times New Roman" w:cs="Times New Roman"/>
+                <w:sz w:val="24"/>
+                <w:szCs w:val="24"/>
+                <w:lang w:val="vi-VN" w:eastAsia="vi-VN"/>
+              </w:rPr>
+            </w:pPr>
+            <w:r>
+              <w:rPr>
+                <w:rFonts w:ascii="Arial" w:eastAsia="Times New Roman" w:hAnsi="Arial" w:cs="Arial"/>
+                <w:b/>
+                <w:bCs/>
+                <w:color w:val="000000"/>
+                <w:sz w:val="26"/>
+                <w:szCs w:val="26"/>
+                <w:lang w:val="vi-VN" w:eastAsia="vi-VN"/>
+              </w:rPr>
+              <w:t>Tên khách hàng</w:t>
+            </w:r>
+          </w:p>
+        </w:tc>
+        <w:tc>
+          <w:tcPr>
+            <w:tcW w:w="0" w:type="auto"/>
+            <w:tcBorders>
+              <w:top w:val="single" w:sz="8" w:space="0" w:color="000000"/>
+              <w:left w:val="single" w:sz="8" w:space="0" w:color="000000"/>
+              <w:bottom w:val="single" w:sz="8" w:space="0" w:color="000000"/>
+              <w:right w:val="single" w:sz="8" w:space="0" w:color="000000"/>
+            </w:tcBorders>
+            <w:tcMar>
+              <w:top w:w="100" w:type="dxa"/>
+              <w:left w:w="100" w:type="dxa"/>
+              <w:bottom w:w="100" w:type="dxa"/>
+              <w:right w:w="100" w:type="dxa"/>
+            </w:tcMar>
+            <w:hideMark/>
+          </w:tcPr>
+          <w:p>
+            <w:pPr>
+              <w:spacing w:after="0" w:line="240" w:lineRule="auto"/>
+              <w:jc w:val="center"/>
+              <w:rPr>
+                <w:rFonts w:ascii="Times New Roman" w:eastAsia="Times New Roman" w:hAnsi="Times New Roman" w:cs="Times New Roman"/>
+                <w:sz w:val="24"/>
+                <w:szCs w:val="24"/>
+                <w:lang w:val="vi-VN" w:eastAsia="vi-VN"/>
+              </w:rPr>
+            </w:pPr>
+            <w:r>
+              <w:rPr>
+                <w:rFonts w:ascii="Arial" w:eastAsia="Times New Roman" w:hAnsi="Arial" w:cs="Arial"/>
+                <w:b/>
+                <w:bCs/>
+                <w:color w:val="000000"/>
+                <w:sz w:val="26"/>
+                <w:szCs w:val="26"/>
+                <w:lang w:val="vi-VN" w:eastAsia="vi-VN"/>
+              </w:rPr>
+              <w:t>Số điện thoại</w:t>
+            </w:r>
+          </w:p>
+        </w:tc>
+      </w:tr>
+      <w:tr>
+        <w:tc>
+          <w:tcPr>
+            <w:tcW w:w="0" w:type="auto"/>
+            <w:tcBorders>
+              <w:top w:val="single" w:sz="8" w:space="0" w:color="000000"/>
+              <w:left w:val="single" w:sz="8" w:space="0" w:color="000000"/>
+              <w:bottom w:val="single" w:sz="8" w:space="0" w:color="000000"/>
+              <w:right w:val="single" w:sz="8" w:space="0" w:color="000000"/>
+            </w:tcBorders>
+            <w:tcMar>
+              <w:top w:w="100" w:type="dxa"/>
+              <w:left w:w="100" w:type="dxa"/>
+              <w:bottom w:w="100" w:type="dxa"/>
+              <w:right w:w="100" w:type="dxa"/>
+            </w:tcMar>
+            <w:hideMark/>
+          </w:tcPr>
+          <w:p>
+            <w:pPr>
+              <w:spacing w:after="0" w:line="240" w:lineRule="auto"/>
+              <w:rPr>
+                <w:rFonts w:ascii="Times New Roman" w:eastAsia="Times New Roman" w:hAnsi="Times New Roman" w:cs="Times New Roman"/>
+                <w:sz w:val="24"/>
+                <w:szCs w:val="24"/>
+                <w:lang w:val="vi-VN" w:eastAsia="vi-VN"/>
+              </w:rPr>
+            </w:pPr>
+          </w:p>
+        </w:tc>
+        <w:tc>
+          <w:tcPr>
+            <w:tcW w:w="0" w:type="auto"/>
+            <w:tcBorders>
+              <w:top w:val="single" w:sz="8" w:space="0" w:color="000000"/>
+              <w:left w:val="single" w:sz="8" w:space="0" w:color="000000"/>
+              <w:bottom w:val="single" w:sz="8" w:space="0" w:color="000000"/>
+              <w:right w:val="single" w:sz="8" w:space="0" w:color="000000"/>
+            </w:tcBorders>
+            <w:tcMar>
+              <w:top w:w="100" w:type="dxa"/>
+              <w:left w:w="100" w:type="dxa"/>
+              <w:bottom w:w="100" w:type="dxa"/>
+              <w:right w:w="100" w:type="dxa"/>
+            </w:tcMar>
+            <w:hideMark/>
+          </w:tcPr>
+          <w:p>
+            <w:pPr>
+              <w:spacing w:after="0" w:line="240" w:lineRule="auto"/>
+              <w:rPr>
+                <w:rFonts w:ascii="Times New Roman" w:eastAsia="Times New Roman" w:hAnsi="Times New Roman" w:cs="Times New Roman"/>
+                <w:sz w:val="24"/>
+                <w:szCs w:val="24"/>
+                <w:lang w:val="vi-VN" w:eastAsia="vi-VN"/>
+              </w:rPr>
+            </w:pPr>
+          </w:p>
+        </w:tc>
+        <w:tc>
+          <w:tcPr>
+            <w:tcW w:w="0" w:type="auto"/>
+            <w:tcBorders>
+              <w:top w:val="single" w:sz="8" w:space="0" w:color="000000"/>
+              <w:left w:val="single" w:sz="8" w:space="0" w:color="000000"/>
+              <w:bottom w:val="single" w:sz="8" w:space="0" w:color="000000"/>
+              <w:right w:val="single" w:sz="8" w:space="0" w:color="000000"/>
+            </w:tcBorders>
+            <w:tcMar>
+              <w:top w:w="100" w:type="dxa"/>
+              <w:left w:w="100" w:type="dxa"/>
+              <w:bottom w:w="100" w:type="dxa"/>
+              <w:right w:w="100" w:type="dxa"/>
+            </w:tcMar>
+            <w:hideMark/>
+          </w:tcPr>
+          <w:p>
+            <w:pPr>
+              <w:spacing w:after="0" w:line="240" w:lineRule="auto"/>
+              <w:rPr>
+                <w:rFonts w:ascii="Times New Roman" w:eastAsia="Times New Roman" w:hAnsi="Times New Roman" w:cs="Times New Roman"/>
+                <w:sz w:val="24"/>
+                <w:szCs w:val="24"/>
+                <w:lang w:val="vi-VN" w:eastAsia="vi-VN"/>
+              </w:rPr>
+            </w:pPr>
+          </w:p>
+        </w:tc>
+        <w:tc>
+          <w:tcPr>
+            <w:tcW w:w="0" w:type="auto"/>
+            <w:tcBorders>
+              <w:top w:val="single" w:sz="8" w:space="0" w:color="000000"/>
+              <w:left w:val="single" w:sz="8" w:space="0" w:color="000000"/>
+              <w:bottom w:val="single" w:sz="8" w:space="0" w:color="000000"/>
+              <w:right w:val="single" w:sz="8" w:space="0" w:color="000000"/>
+            </w:tcBorders>
+            <w:tcMar>
+              <w:top w:w="100" w:type="dxa"/>
+              <w:left w:w="100" w:type="dxa"/>
+              <w:bottom w:w="100" w:type="dxa"/>
+              <w:right w:w="100" w:type="dxa"/>
+            </w:tcMar>
+            <w:hideMark/>
+          </w:tcPr>
+          <w:p>
+            <w:pPr>
+              <w:spacing w:after="0" w:line="240" w:lineRule="auto"/>
+              <w:rPr>
+                <w:rFonts w:ascii="Times New Roman" w:eastAsia="Times New Roman" w:hAnsi="Times New Roman" w:cs="Times New Roman"/>
+                <w:sz w:val="24"/>
+                <w:szCs w:val="24"/>
+                <w:lang w:val="vi-VN" w:eastAsia="vi-VN"/>
+              </w:rPr>
+            </w:pPr>
+          </w:p>
+        </w:tc>
+      </w:tr>
+    </w:tbl>
+    <w:p>
+      <w:pPr>
+        <w:spacing w:after="0" w:line="240" w:lineRule="auto"/>
+        <w:rPr>
+          <w:rFonts w:ascii="Times New Roman" w:eastAsia="Times New Roman" w:hAnsi="Times New Roman" w:cs="Times New Roman"/>
+          <w:sz w:val="24"/>
+          <w:szCs w:val="24"/>
+          <w:lang w:val="vi-VN" w:eastAsia="vi-VN"/>
+        </w:rPr>
+      </w:pPr>
+    </w:p>
+    <w:p>
+      <w:pPr>
+        <w:spacing w:after="0" w:line="240" w:lineRule="auto"/>
+        <w:rPr>
+          <w:rFonts w:ascii="Times New Roman" w:eastAsia="Times New Roman" w:hAnsi="Times New Roman" w:cs="Times New Roman"/>
+          <w:sz w:val="24"/>
+          <w:szCs w:val="24"/>
+          <w:lang w:val="vi-VN" w:eastAsia="vi-VN"/>
+        </w:rPr>
+      </w:pPr>
+      <w:r>
+        <w:rPr>
+          <w:rFonts w:ascii="Times New Roman" w:eastAsia="Times New Roman" w:hAnsi="Times New Roman" w:cs="Times New Roman"/>
+          <w:sz w:val="24"/>
+          <w:szCs w:val="24"/>
+          <w:lang w:val="vi-VN" w:eastAsia="vi-VN"/>
+        </w:rPr>
+        <w:pict w14:anchorId="3C02F888">
+          <v:rect id="_x0000_i1272" style="width:0;height:1.5pt" o:hralign="center" o:hrstd="t" o:hr="t" fillcolor="#a0a0a0" stroked="f"/>
+        </w:pict>
+      </w:r>
+    </w:p>
+    <w:p>
+      <w:pPr>
         <w:spacing w:line="240" w:lineRule="auto"/>
         <w:rPr>
           <w:rFonts w:ascii="Times New Roman" w:eastAsia="Times New Roman" w:hAnsi="Times New Roman" w:cs="Times New Roman"/>
@@ -8366,7 +8593,45 @@
           <w:szCs w:val="32"/>
           <w:lang w:val="vi-VN" w:eastAsia="vi-VN"/>
         </w:rPr>
-        <w:t>Mã khách hàng  :........................................................................................</w:t>
+        <w:t>Quy định 7 : Đã từng mua hàng ở cửa hàng .</w:t>
+      </w:r>
+    </w:p>
+    <w:p>
+      <w:pPr>
+        <w:spacing w:after="240" w:line="240" w:lineRule="auto"/>
+        <w:rPr>
+          <w:rFonts w:ascii="Times New Roman" w:eastAsia="Times New Roman" w:hAnsi="Times New Roman" w:cs="Times New Roman"/>
+          <w:sz w:val="24"/>
+          <w:szCs w:val="24"/>
+          <w:lang w:val="vi-VN" w:eastAsia="vi-VN"/>
+        </w:rPr>
+      </w:pPr>
+      <w:r>
+        <w:rPr>
+          <w:rFonts w:ascii="Times New Roman" w:eastAsia="Times New Roman" w:hAnsi="Times New Roman" w:cs="Times New Roman"/>
+          <w:sz w:val="24"/>
+          <w:szCs w:val="24"/>
+          <w:lang w:val="vi-VN" w:eastAsia="vi-VN"/>
+        </w:rPr>
+        <w:br/>
+      </w:r>
+      <w:r>
+        <w:rPr>
+          <w:rFonts w:ascii="Times New Roman" w:eastAsia="Times New Roman" w:hAnsi="Times New Roman" w:cs="Times New Roman"/>
+          <w:sz w:val="24"/>
+          <w:szCs w:val="24"/>
+          <w:lang w:val="vi-VN" w:eastAsia="vi-VN"/>
+        </w:rPr>
+        <w:br/>
+      </w:r>
+      <w:r>
+        <w:rPr>
+          <w:rFonts w:ascii="Times New Roman" w:eastAsia="Times New Roman" w:hAnsi="Times New Roman" w:cs="Times New Roman"/>
+          <w:sz w:val="24"/>
+          <w:szCs w:val="24"/>
+          <w:lang w:val="vi-VN" w:eastAsia="vi-VN"/>
+        </w:rPr>
+        <w:br/>
       </w:r>
     </w:p>
     <w:p>
@@ -8387,29 +8652,7 @@
           <w:szCs w:val="32"/>
           <w:lang w:val="vi-VN" w:eastAsia="vi-VN"/>
         </w:rPr>
-        <w:t>Tên khách hàng  :........................................................................................</w:t>
-      </w:r>
-    </w:p>
-    <w:p>
-      <w:pPr>
-        <w:spacing w:line="240" w:lineRule="auto"/>
-        <w:rPr>
-          <w:rFonts w:ascii="Times New Roman" w:eastAsia="Times New Roman" w:hAnsi="Times New Roman" w:cs="Times New Roman"/>
-          <w:sz w:val="24"/>
-          <w:szCs w:val="24"/>
-          <w:lang w:val="vi-VN" w:eastAsia="vi-VN"/>
-        </w:rPr>
-      </w:pPr>
-      <w:r>
-        <w:rPr>
-          <w:rFonts w:ascii="Arial" w:eastAsia="Times New Roman" w:hAnsi="Arial" w:cs="Arial"/>
-          <w:color w:val="000000"/>
-          <w:sz w:val="32"/>
-          <w:szCs w:val="32"/>
-          <w:lang w:val="vi-VN" w:eastAsia="vi-VN"/>
-        </w:rPr>
-        <w:lastRenderedPageBreak/>
-        <w:t>SĐT :...........................................................................................................</w:t>
+        <w:t>BIỂU MẪU 12</w:t>
       </w:r>
     </w:p>
     <w:p>
@@ -8422,97 +8665,6 @@
           <w:lang w:val="vi-VN" w:eastAsia="vi-VN"/>
         </w:rPr>
       </w:pPr>
-      <w:r>
-        <w:rPr>
-          <w:rFonts w:ascii="Times New Roman" w:eastAsia="Times New Roman" w:hAnsi="Times New Roman" w:cs="Times New Roman"/>
-          <w:sz w:val="24"/>
-          <w:szCs w:val="24"/>
-          <w:lang w:val="vi-VN" w:eastAsia="vi-VN"/>
-        </w:rPr>
-        <w:pict w14:anchorId="4E3EC8EF">
-          <v:rect id="_x0000_i1041" style="width:0;height:1.5pt" o:hralign="center" o:hrstd="t" o:hr="t" fillcolor="#a0a0a0" stroked="f"/>
-        </w:pict>
-      </w:r>
-    </w:p>
-    <w:p>
-      <w:pPr>
-        <w:spacing w:line="240" w:lineRule="auto"/>
-        <w:rPr>
-          <w:rFonts w:ascii="Times New Roman" w:eastAsia="Times New Roman" w:hAnsi="Times New Roman" w:cs="Times New Roman"/>
-          <w:sz w:val="24"/>
-          <w:szCs w:val="24"/>
-          <w:lang w:val="vi-VN" w:eastAsia="vi-VN"/>
-        </w:rPr>
-      </w:pPr>
-      <w:r>
-        <w:rPr>
-          <w:rFonts w:ascii="Arial" w:eastAsia="Times New Roman" w:hAnsi="Arial" w:cs="Arial"/>
-          <w:color w:val="000000"/>
-          <w:sz w:val="32"/>
-          <w:szCs w:val="32"/>
-          <w:lang w:val="vi-VN" w:eastAsia="vi-VN"/>
-        </w:rPr>
-        <w:t>Quy định 7 : Đã từng mua hàng ở cửa hàng .</w:t>
-      </w:r>
-    </w:p>
-    <w:p>
-      <w:pPr>
-        <w:spacing w:after="240" w:line="240" w:lineRule="auto"/>
-        <w:rPr>
-          <w:rFonts w:ascii="Times New Roman" w:eastAsia="Times New Roman" w:hAnsi="Times New Roman" w:cs="Times New Roman"/>
-          <w:sz w:val="24"/>
-          <w:szCs w:val="24"/>
-          <w:lang w:val="vi-VN" w:eastAsia="vi-VN"/>
-        </w:rPr>
-      </w:pPr>
-      <w:r>
-        <w:rPr>
-          <w:rFonts w:ascii="Times New Roman" w:eastAsia="Times New Roman" w:hAnsi="Times New Roman" w:cs="Times New Roman"/>
-          <w:sz w:val="24"/>
-          <w:szCs w:val="24"/>
-          <w:lang w:val="vi-VN" w:eastAsia="vi-VN"/>
-        </w:rPr>
-        <w:br/>
-      </w:r>
-      <w:r>
-        <w:rPr>
-          <w:rFonts w:ascii="Times New Roman" w:eastAsia="Times New Roman" w:hAnsi="Times New Roman" w:cs="Times New Roman"/>
-          <w:sz w:val="24"/>
-          <w:szCs w:val="24"/>
-          <w:lang w:val="vi-VN" w:eastAsia="vi-VN"/>
-        </w:rPr>
-        <w:br/>
-      </w:r>
-      <w:r>
-        <w:rPr>
-          <w:rFonts w:ascii="Times New Roman" w:eastAsia="Times New Roman" w:hAnsi="Times New Roman" w:cs="Times New Roman"/>
-          <w:sz w:val="24"/>
-          <w:szCs w:val="24"/>
-          <w:lang w:val="vi-VN" w:eastAsia="vi-VN"/>
-        </w:rPr>
-        <w:br/>
-      </w:r>
-    </w:p>
-    <w:p>
-      <w:pPr>
-        <w:spacing w:line="240" w:lineRule="auto"/>
-        <w:rPr>
-          <w:rFonts w:ascii="Times New Roman" w:eastAsia="Times New Roman" w:hAnsi="Times New Roman" w:cs="Times New Roman"/>
-          <w:sz w:val="24"/>
-          <w:szCs w:val="24"/>
-          <w:lang w:val="vi-VN" w:eastAsia="vi-VN"/>
-        </w:rPr>
-      </w:pPr>
-      <w:r>
-        <w:rPr>
-          <w:rFonts w:ascii="Arial" w:eastAsia="Times New Roman" w:hAnsi="Arial" w:cs="Arial"/>
-          <w:color w:val="000000"/>
-          <w:sz w:val="32"/>
-          <w:szCs w:val="32"/>
-          <w:lang w:val="vi-VN" w:eastAsia="vi-VN"/>
-        </w:rPr>
-        <w:t>BIỂU MẪU 12</w:t>
-      </w:r>
     </w:p>
     <w:p>
       <w:pPr>
@@ -8524,26 +8676,15 @@
           <w:lang w:val="vi-VN" w:eastAsia="vi-VN"/>
         </w:rPr>
       </w:pPr>
-    </w:p>
-    <w:p>
-      <w:pPr>
-        <w:spacing w:after="0" w:line="240" w:lineRule="auto"/>
-        <w:rPr>
-          <w:rFonts w:ascii="Times New Roman" w:eastAsia="Times New Roman" w:hAnsi="Times New Roman" w:cs="Times New Roman"/>
-          <w:sz w:val="24"/>
-          <w:szCs w:val="24"/>
-          <w:lang w:val="vi-VN" w:eastAsia="vi-VN"/>
-        </w:rPr>
-      </w:pPr>
-      <w:r>
-        <w:rPr>
-          <w:rFonts w:ascii="Times New Roman" w:eastAsia="Times New Roman" w:hAnsi="Times New Roman" w:cs="Times New Roman"/>
-          <w:sz w:val="24"/>
-          <w:szCs w:val="24"/>
-          <w:lang w:val="vi-VN" w:eastAsia="vi-VN"/>
-        </w:rPr>
-        <w:pict w14:anchorId="59AF51EA">
-          <v:rect id="_x0000_i1042" style="width:0;height:1.5pt" o:hralign="center" o:hrstd="t" o:hr="t" fillcolor="#a0a0a0" stroked="f"/>
+      <w:r>
+        <w:rPr>
+          <w:rFonts w:ascii="Times New Roman" w:eastAsia="Times New Roman" w:hAnsi="Times New Roman" w:cs="Times New Roman"/>
+          <w:sz w:val="24"/>
+          <w:szCs w:val="24"/>
+          <w:lang w:val="vi-VN" w:eastAsia="vi-VN"/>
+        </w:rPr>
+        <w:pict w14:anchorId="59055D96">
+          <v:rect id="_x0000_i1273" style="width:0;height:1.5pt" o:hralign="center" o:hrstd="t" o:hr="t" fillcolor="#a0a0a0" stroked="f"/>
         </w:pict>
       </w:r>
     </w:p>
@@ -8699,7 +8840,408 @@
     </w:p>
     <w:p>
       <w:pPr>
+        <w:spacing w:after="0" w:line="240" w:lineRule="auto"/>
+        <w:rPr>
+          <w:rFonts w:ascii="Times New Roman" w:eastAsia="Times New Roman" w:hAnsi="Times New Roman" w:cs="Times New Roman"/>
+          <w:sz w:val="24"/>
+          <w:szCs w:val="24"/>
+          <w:lang w:val="vi-VN" w:eastAsia="vi-VN"/>
+        </w:rPr>
+      </w:pPr>
+    </w:p>
+    <w:tbl>
+      <w:tblPr>
+        <w:tblW w:w="0" w:type="auto"/>
+        <w:tblCellMar>
+          <w:top w:w="15" w:type="dxa"/>
+          <w:left w:w="15" w:type="dxa"/>
+          <w:bottom w:w="15" w:type="dxa"/>
+          <w:right w:w="15" w:type="dxa"/>
+        </w:tblCellMar>
+        <w:tblLook w:val="04A0" w:firstRow="1" w:lastRow="0" w:firstColumn="1" w:lastColumn="0" w:noHBand="0" w:noVBand="1"/>
+      </w:tblPr>
+      <w:tblGrid>
+        <w:gridCol w:w="692"/>
+        <w:gridCol w:w="1949"/>
+        <w:gridCol w:w="1570"/>
+        <w:gridCol w:w="1368"/>
+        <w:gridCol w:w="1515"/>
+      </w:tblGrid>
+      <w:tr>
+        <w:tc>
+          <w:tcPr>
+            <w:tcW w:w="0" w:type="auto"/>
+            <w:tcBorders>
+              <w:top w:val="single" w:sz="8" w:space="0" w:color="000000"/>
+              <w:left w:val="single" w:sz="8" w:space="0" w:color="000000"/>
+              <w:bottom w:val="single" w:sz="8" w:space="0" w:color="000000"/>
+              <w:right w:val="single" w:sz="8" w:space="0" w:color="000000"/>
+            </w:tcBorders>
+            <w:tcMar>
+              <w:top w:w="100" w:type="dxa"/>
+              <w:left w:w="100" w:type="dxa"/>
+              <w:bottom w:w="100" w:type="dxa"/>
+              <w:right w:w="100" w:type="dxa"/>
+            </w:tcMar>
+            <w:hideMark/>
+          </w:tcPr>
+          <w:p>
+            <w:pPr>
+              <w:spacing w:after="0" w:line="240" w:lineRule="auto"/>
+              <w:jc w:val="center"/>
+              <w:rPr>
+                <w:rFonts w:ascii="Times New Roman" w:eastAsia="Times New Roman" w:hAnsi="Times New Roman" w:cs="Times New Roman"/>
+                <w:sz w:val="24"/>
+                <w:szCs w:val="24"/>
+                <w:lang w:val="vi-VN" w:eastAsia="vi-VN"/>
+              </w:rPr>
+            </w:pPr>
+            <w:r>
+              <w:rPr>
+                <w:rFonts w:ascii="Arial" w:eastAsia="Times New Roman" w:hAnsi="Arial" w:cs="Arial"/>
+                <w:b/>
+                <w:bCs/>
+                <w:color w:val="000000"/>
+                <w:sz w:val="26"/>
+                <w:szCs w:val="26"/>
+                <w:lang w:val="vi-VN" w:eastAsia="vi-VN"/>
+              </w:rPr>
+              <w:t>STT</w:t>
+            </w:r>
+          </w:p>
+        </w:tc>
+        <w:tc>
+          <w:tcPr>
+            <w:tcW w:w="0" w:type="auto"/>
+            <w:tcBorders>
+              <w:top w:val="single" w:sz="8" w:space="0" w:color="000000"/>
+              <w:left w:val="single" w:sz="8" w:space="0" w:color="000000"/>
+              <w:bottom w:val="single" w:sz="8" w:space="0" w:color="000000"/>
+              <w:right w:val="single" w:sz="8" w:space="0" w:color="000000"/>
+            </w:tcBorders>
+            <w:tcMar>
+              <w:top w:w="100" w:type="dxa"/>
+              <w:left w:w="100" w:type="dxa"/>
+              <w:bottom w:w="100" w:type="dxa"/>
+              <w:right w:w="100" w:type="dxa"/>
+            </w:tcMar>
+            <w:hideMark/>
+          </w:tcPr>
+          <w:p>
+            <w:pPr>
+              <w:spacing w:after="0" w:line="240" w:lineRule="auto"/>
+              <w:jc w:val="center"/>
+              <w:rPr>
+                <w:rFonts w:ascii="Times New Roman" w:eastAsia="Times New Roman" w:hAnsi="Times New Roman" w:cs="Times New Roman"/>
+                <w:sz w:val="24"/>
+                <w:szCs w:val="24"/>
+                <w:lang w:val="vi-VN" w:eastAsia="vi-VN"/>
+              </w:rPr>
+            </w:pPr>
+            <w:r>
+              <w:rPr>
+                <w:rFonts w:ascii="Arial" w:eastAsia="Times New Roman" w:hAnsi="Arial" w:cs="Arial"/>
+                <w:b/>
+                <w:bCs/>
+                <w:color w:val="000000"/>
+                <w:sz w:val="26"/>
+                <w:szCs w:val="26"/>
+                <w:lang w:val="vi-VN" w:eastAsia="vi-VN"/>
+              </w:rPr>
+              <w:t>Tên sản phẩm</w:t>
+            </w:r>
+          </w:p>
+        </w:tc>
+        <w:tc>
+          <w:tcPr>
+            <w:tcW w:w="0" w:type="auto"/>
+            <w:tcBorders>
+              <w:top w:val="single" w:sz="8" w:space="0" w:color="000000"/>
+              <w:left w:val="single" w:sz="8" w:space="0" w:color="000000"/>
+              <w:bottom w:val="single" w:sz="8" w:space="0" w:color="000000"/>
+              <w:right w:val="single" w:sz="8" w:space="0" w:color="000000"/>
+            </w:tcBorders>
+            <w:tcMar>
+              <w:top w:w="100" w:type="dxa"/>
+              <w:left w:w="100" w:type="dxa"/>
+              <w:bottom w:w="100" w:type="dxa"/>
+              <w:right w:w="100" w:type="dxa"/>
+            </w:tcMar>
+            <w:hideMark/>
+          </w:tcPr>
+          <w:p>
+            <w:pPr>
+              <w:spacing w:after="0" w:line="240" w:lineRule="auto"/>
+              <w:jc w:val="center"/>
+              <w:rPr>
+                <w:rFonts w:ascii="Times New Roman" w:eastAsia="Times New Roman" w:hAnsi="Times New Roman" w:cs="Times New Roman"/>
+                <w:sz w:val="24"/>
+                <w:szCs w:val="24"/>
+                <w:lang w:val="vi-VN" w:eastAsia="vi-VN"/>
+              </w:rPr>
+            </w:pPr>
+            <w:r>
+              <w:rPr>
+                <w:rFonts w:ascii="Arial" w:eastAsia="Times New Roman" w:hAnsi="Arial" w:cs="Arial"/>
+                <w:b/>
+                <w:bCs/>
+                <w:color w:val="000000"/>
+                <w:sz w:val="26"/>
+                <w:szCs w:val="26"/>
+                <w:lang w:val="vi-VN" w:eastAsia="vi-VN"/>
+              </w:rPr>
+              <w:t>Đơn vị tính</w:t>
+            </w:r>
+          </w:p>
+        </w:tc>
+        <w:tc>
+          <w:tcPr>
+            <w:tcW w:w="0" w:type="auto"/>
+            <w:tcBorders>
+              <w:top w:val="single" w:sz="8" w:space="0" w:color="000000"/>
+              <w:left w:val="single" w:sz="8" w:space="0" w:color="000000"/>
+              <w:bottom w:val="single" w:sz="8" w:space="0" w:color="000000"/>
+              <w:right w:val="single" w:sz="8" w:space="0" w:color="000000"/>
+            </w:tcBorders>
+            <w:tcMar>
+              <w:top w:w="100" w:type="dxa"/>
+              <w:left w:w="100" w:type="dxa"/>
+              <w:bottom w:w="100" w:type="dxa"/>
+              <w:right w:w="100" w:type="dxa"/>
+            </w:tcMar>
+            <w:hideMark/>
+          </w:tcPr>
+          <w:p>
+            <w:pPr>
+              <w:spacing w:after="0" w:line="240" w:lineRule="auto"/>
+              <w:jc w:val="center"/>
+              <w:rPr>
+                <w:rFonts w:ascii="Times New Roman" w:eastAsia="Times New Roman" w:hAnsi="Times New Roman" w:cs="Times New Roman"/>
+                <w:sz w:val="24"/>
+                <w:szCs w:val="24"/>
+                <w:lang w:val="vi-VN" w:eastAsia="vi-VN"/>
+              </w:rPr>
+            </w:pPr>
+            <w:r>
+              <w:rPr>
+                <w:rFonts w:ascii="Arial" w:eastAsia="Times New Roman" w:hAnsi="Arial" w:cs="Arial"/>
+                <w:b/>
+                <w:bCs/>
+                <w:color w:val="000000"/>
+                <w:sz w:val="26"/>
+                <w:szCs w:val="26"/>
+                <w:lang w:val="vi-VN" w:eastAsia="vi-VN"/>
+              </w:rPr>
+              <w:t>Số lượng</w:t>
+            </w:r>
+          </w:p>
+        </w:tc>
+        <w:tc>
+          <w:tcPr>
+            <w:tcW w:w="0" w:type="auto"/>
+            <w:tcBorders>
+              <w:top w:val="single" w:sz="8" w:space="0" w:color="000000"/>
+              <w:left w:val="single" w:sz="8" w:space="0" w:color="000000"/>
+              <w:bottom w:val="single" w:sz="8" w:space="0" w:color="000000"/>
+              <w:right w:val="single" w:sz="8" w:space="0" w:color="000000"/>
+            </w:tcBorders>
+            <w:tcMar>
+              <w:top w:w="100" w:type="dxa"/>
+              <w:left w:w="100" w:type="dxa"/>
+              <w:bottom w:w="100" w:type="dxa"/>
+              <w:right w:w="100" w:type="dxa"/>
+            </w:tcMar>
+            <w:hideMark/>
+          </w:tcPr>
+          <w:p>
+            <w:pPr>
+              <w:spacing w:after="0" w:line="240" w:lineRule="auto"/>
+              <w:jc w:val="center"/>
+              <w:rPr>
+                <w:rFonts w:ascii="Times New Roman" w:eastAsia="Times New Roman" w:hAnsi="Times New Roman" w:cs="Times New Roman"/>
+                <w:sz w:val="24"/>
+                <w:szCs w:val="24"/>
+                <w:lang w:val="vi-VN" w:eastAsia="vi-VN"/>
+              </w:rPr>
+            </w:pPr>
+            <w:r>
+              <w:rPr>
+                <w:rFonts w:ascii="Arial" w:eastAsia="Times New Roman" w:hAnsi="Arial" w:cs="Arial"/>
+                <w:b/>
+                <w:bCs/>
+                <w:color w:val="000000"/>
+                <w:sz w:val="26"/>
+                <w:szCs w:val="26"/>
+                <w:lang w:val="vi-VN" w:eastAsia="vi-VN"/>
+              </w:rPr>
+              <w:t>Thành tiền</w:t>
+            </w:r>
+          </w:p>
+        </w:tc>
+      </w:tr>
+      <w:tr>
+        <w:tc>
+          <w:tcPr>
+            <w:tcW w:w="0" w:type="auto"/>
+            <w:tcBorders>
+              <w:top w:val="single" w:sz="8" w:space="0" w:color="000000"/>
+              <w:left w:val="single" w:sz="8" w:space="0" w:color="000000"/>
+              <w:bottom w:val="single" w:sz="8" w:space="0" w:color="000000"/>
+              <w:right w:val="single" w:sz="8" w:space="0" w:color="000000"/>
+            </w:tcBorders>
+            <w:tcMar>
+              <w:top w:w="100" w:type="dxa"/>
+              <w:left w:w="100" w:type="dxa"/>
+              <w:bottom w:w="100" w:type="dxa"/>
+              <w:right w:w="100" w:type="dxa"/>
+            </w:tcMar>
+            <w:hideMark/>
+          </w:tcPr>
+          <w:p>
+            <w:pPr>
+              <w:spacing w:after="0" w:line="240" w:lineRule="auto"/>
+              <w:rPr>
+                <w:rFonts w:ascii="Times New Roman" w:eastAsia="Times New Roman" w:hAnsi="Times New Roman" w:cs="Times New Roman"/>
+                <w:sz w:val="24"/>
+                <w:szCs w:val="24"/>
+                <w:lang w:val="vi-VN" w:eastAsia="vi-VN"/>
+              </w:rPr>
+            </w:pPr>
+          </w:p>
+        </w:tc>
+        <w:tc>
+          <w:tcPr>
+            <w:tcW w:w="0" w:type="auto"/>
+            <w:tcBorders>
+              <w:top w:val="single" w:sz="8" w:space="0" w:color="000000"/>
+              <w:left w:val="single" w:sz="8" w:space="0" w:color="000000"/>
+              <w:bottom w:val="single" w:sz="8" w:space="0" w:color="000000"/>
+              <w:right w:val="single" w:sz="8" w:space="0" w:color="000000"/>
+            </w:tcBorders>
+            <w:tcMar>
+              <w:top w:w="100" w:type="dxa"/>
+              <w:left w:w="100" w:type="dxa"/>
+              <w:bottom w:w="100" w:type="dxa"/>
+              <w:right w:w="100" w:type="dxa"/>
+            </w:tcMar>
+            <w:hideMark/>
+          </w:tcPr>
+          <w:p>
+            <w:pPr>
+              <w:spacing w:after="0" w:line="240" w:lineRule="auto"/>
+              <w:rPr>
+                <w:rFonts w:ascii="Times New Roman" w:eastAsia="Times New Roman" w:hAnsi="Times New Roman" w:cs="Times New Roman"/>
+                <w:sz w:val="24"/>
+                <w:szCs w:val="24"/>
+                <w:lang w:val="vi-VN" w:eastAsia="vi-VN"/>
+              </w:rPr>
+            </w:pPr>
+          </w:p>
+        </w:tc>
+        <w:tc>
+          <w:tcPr>
+            <w:tcW w:w="0" w:type="auto"/>
+            <w:tcBorders>
+              <w:top w:val="single" w:sz="8" w:space="0" w:color="000000"/>
+              <w:left w:val="single" w:sz="8" w:space="0" w:color="000000"/>
+              <w:bottom w:val="single" w:sz="8" w:space="0" w:color="000000"/>
+              <w:right w:val="single" w:sz="8" w:space="0" w:color="000000"/>
+            </w:tcBorders>
+            <w:tcMar>
+              <w:top w:w="100" w:type="dxa"/>
+              <w:left w:w="100" w:type="dxa"/>
+              <w:bottom w:w="100" w:type="dxa"/>
+              <w:right w:w="100" w:type="dxa"/>
+            </w:tcMar>
+            <w:hideMark/>
+          </w:tcPr>
+          <w:p>
+            <w:pPr>
+              <w:spacing w:after="0" w:line="240" w:lineRule="auto"/>
+              <w:rPr>
+                <w:rFonts w:ascii="Times New Roman" w:eastAsia="Times New Roman" w:hAnsi="Times New Roman" w:cs="Times New Roman"/>
+                <w:sz w:val="24"/>
+                <w:szCs w:val="24"/>
+                <w:lang w:val="vi-VN" w:eastAsia="vi-VN"/>
+              </w:rPr>
+            </w:pPr>
+          </w:p>
+        </w:tc>
+        <w:tc>
+          <w:tcPr>
+            <w:tcW w:w="0" w:type="auto"/>
+            <w:tcBorders>
+              <w:top w:val="single" w:sz="8" w:space="0" w:color="000000"/>
+              <w:left w:val="single" w:sz="8" w:space="0" w:color="000000"/>
+              <w:bottom w:val="single" w:sz="8" w:space="0" w:color="000000"/>
+              <w:right w:val="single" w:sz="8" w:space="0" w:color="000000"/>
+            </w:tcBorders>
+            <w:tcMar>
+              <w:top w:w="100" w:type="dxa"/>
+              <w:left w:w="100" w:type="dxa"/>
+              <w:bottom w:w="100" w:type="dxa"/>
+              <w:right w:w="100" w:type="dxa"/>
+            </w:tcMar>
+            <w:hideMark/>
+          </w:tcPr>
+          <w:p>
+            <w:pPr>
+              <w:spacing w:after="0" w:line="240" w:lineRule="auto"/>
+              <w:rPr>
+                <w:rFonts w:ascii="Times New Roman" w:eastAsia="Times New Roman" w:hAnsi="Times New Roman" w:cs="Times New Roman"/>
+                <w:sz w:val="24"/>
+                <w:szCs w:val="24"/>
+                <w:lang w:val="vi-VN" w:eastAsia="vi-VN"/>
+              </w:rPr>
+            </w:pPr>
+          </w:p>
+        </w:tc>
+        <w:tc>
+          <w:tcPr>
+            <w:tcW w:w="0" w:type="auto"/>
+            <w:tcBorders>
+              <w:top w:val="single" w:sz="8" w:space="0" w:color="000000"/>
+              <w:left w:val="single" w:sz="8" w:space="0" w:color="000000"/>
+              <w:bottom w:val="single" w:sz="8" w:space="0" w:color="000000"/>
+              <w:right w:val="single" w:sz="8" w:space="0" w:color="000000"/>
+            </w:tcBorders>
+            <w:tcMar>
+              <w:top w:w="100" w:type="dxa"/>
+              <w:left w:w="100" w:type="dxa"/>
+              <w:bottom w:w="100" w:type="dxa"/>
+              <w:right w:w="100" w:type="dxa"/>
+            </w:tcMar>
+            <w:hideMark/>
+          </w:tcPr>
+          <w:p>
+            <w:pPr>
+              <w:spacing w:after="0" w:line="240" w:lineRule="auto"/>
+              <w:rPr>
+                <w:rFonts w:ascii="Times New Roman" w:eastAsia="Times New Roman" w:hAnsi="Times New Roman" w:cs="Times New Roman"/>
+                <w:sz w:val="24"/>
+                <w:szCs w:val="24"/>
+                <w:lang w:val="vi-VN" w:eastAsia="vi-VN"/>
+              </w:rPr>
+            </w:pPr>
+          </w:p>
+        </w:tc>
+      </w:tr>
+    </w:tbl>
+    <w:p>
+      <w:pPr>
+        <w:spacing w:after="0" w:line="240" w:lineRule="auto"/>
+        <w:rPr>
+          <w:rFonts w:ascii="Times New Roman" w:eastAsia="Times New Roman" w:hAnsi="Times New Roman" w:cs="Times New Roman"/>
+          <w:sz w:val="24"/>
+          <w:szCs w:val="24"/>
+          <w:lang w:val="vi-VN" w:eastAsia="vi-VN"/>
+        </w:rPr>
+      </w:pPr>
+    </w:p>
+    <w:p>
+      <w:pPr>
         <w:spacing w:line="240" w:lineRule="auto"/>
+        <w:jc w:val="right"/>
         <w:rPr>
           <w:rFonts w:ascii="Times New Roman" w:eastAsia="Times New Roman" w:hAnsi="Times New Roman" w:cs="Times New Roman"/>
           <w:sz w:val="24"/>
@@ -8715,8 +9257,21 @@
           <w:szCs w:val="28"/>
           <w:lang w:val="vi-VN" w:eastAsia="vi-VN"/>
         </w:rPr>
-        <w:t>TÊN SẢN PHẨM</w:t>
-      </w:r>
+        <w:tab/>
+        <w:t xml:space="preserve">         Tổng cộng :     ……...</w:t>
+      </w:r>
+    </w:p>
+    <w:p>
+      <w:pPr>
+        <w:spacing w:line="240" w:lineRule="auto"/>
+        <w:jc w:val="right"/>
+        <w:rPr>
+          <w:rFonts w:ascii="Times New Roman" w:eastAsia="Times New Roman" w:hAnsi="Times New Roman" w:cs="Times New Roman"/>
+          <w:sz w:val="24"/>
+          <w:szCs w:val="24"/>
+          <w:lang w:val="vi-VN" w:eastAsia="vi-VN"/>
+        </w:rPr>
+      </w:pPr>
       <w:r>
         <w:rPr>
           <w:rFonts w:ascii="Arial" w:eastAsia="Times New Roman" w:hAnsi="Arial" w:cs="Arial"/>
@@ -8726,7 +9281,20 @@
           <w:lang w:val="vi-VN" w:eastAsia="vi-VN"/>
         </w:rPr>
         <w:tab/>
-      </w:r>
+        <w:t xml:space="preserve">         Phần trăm khuyến mãi :     ………</w:t>
+      </w:r>
+    </w:p>
+    <w:p>
+      <w:pPr>
+        <w:spacing w:line="240" w:lineRule="auto"/>
+        <w:jc w:val="right"/>
+        <w:rPr>
+          <w:rFonts w:ascii="Times New Roman" w:eastAsia="Times New Roman" w:hAnsi="Times New Roman" w:cs="Times New Roman"/>
+          <w:sz w:val="24"/>
+          <w:szCs w:val="24"/>
+          <w:lang w:val="vi-VN" w:eastAsia="vi-VN"/>
+        </w:rPr>
+      </w:pPr>
       <w:r>
         <w:rPr>
           <w:rFonts w:ascii="Arial" w:eastAsia="Times New Roman" w:hAnsi="Arial" w:cs="Arial"/>
@@ -8736,7 +9304,19 @@
           <w:lang w:val="vi-VN" w:eastAsia="vi-VN"/>
         </w:rPr>
         <w:tab/>
-      </w:r>
+        <w:t xml:space="preserve">         Số tiền phải trả :     ……...</w:t>
+      </w:r>
+    </w:p>
+    <w:p>
+      <w:pPr>
+        <w:spacing w:line="240" w:lineRule="auto"/>
+        <w:rPr>
+          <w:rFonts w:ascii="Times New Roman" w:eastAsia="Times New Roman" w:hAnsi="Times New Roman" w:cs="Times New Roman"/>
+          <w:sz w:val="24"/>
+          <w:szCs w:val="24"/>
+          <w:lang w:val="vi-VN" w:eastAsia="vi-VN"/>
+        </w:rPr>
+      </w:pPr>
       <w:r>
         <w:rPr>
           <w:rFonts w:ascii="Arial" w:eastAsia="Times New Roman" w:hAnsi="Arial" w:cs="Arial"/>
@@ -8745,9 +9325,20 @@
           <w:szCs w:val="28"/>
           <w:lang w:val="vi-VN" w:eastAsia="vi-VN"/>
         </w:rPr>
-        <w:tab/>
-        <w:t xml:space="preserve">SỐ LƯỢNG </w:t>
-      </w:r>
+        <w:t>----------------------------------------------------------------------------------------------------</w:t>
+      </w:r>
+    </w:p>
+    <w:p>
+      <w:pPr>
+        <w:spacing w:line="240" w:lineRule="auto"/>
+        <w:jc w:val="center"/>
+        <w:rPr>
+          <w:rFonts w:ascii="Times New Roman" w:eastAsia="Times New Roman" w:hAnsi="Times New Roman" w:cs="Times New Roman"/>
+          <w:sz w:val="24"/>
+          <w:szCs w:val="24"/>
+          <w:lang w:val="vi-VN" w:eastAsia="vi-VN"/>
+        </w:rPr>
+      </w:pPr>
       <w:r>
         <w:rPr>
           <w:rFonts w:ascii="Arial" w:eastAsia="Times New Roman" w:hAnsi="Arial" w:cs="Arial"/>
@@ -8756,192 +9347,6 @@
           <w:szCs w:val="28"/>
           <w:lang w:val="vi-VN" w:eastAsia="vi-VN"/>
         </w:rPr>
-        <w:tab/>
-        <w:t>              GIÁ TRỊ</w:t>
-      </w:r>
-    </w:p>
-    <w:p>
-      <w:pPr>
-        <w:spacing w:line="240" w:lineRule="auto"/>
-        <w:rPr>
-          <w:rFonts w:ascii="Times New Roman" w:eastAsia="Times New Roman" w:hAnsi="Times New Roman" w:cs="Times New Roman"/>
-          <w:sz w:val="24"/>
-          <w:szCs w:val="24"/>
-          <w:lang w:val="vi-VN" w:eastAsia="vi-VN"/>
-        </w:rPr>
-      </w:pPr>
-      <w:r>
-        <w:rPr>
-          <w:rFonts w:ascii="Arial" w:eastAsia="Times New Roman" w:hAnsi="Arial" w:cs="Arial"/>
-          <w:color w:val="000000"/>
-          <w:sz w:val="28"/>
-          <w:szCs w:val="28"/>
-          <w:lang w:val="vi-VN" w:eastAsia="vi-VN"/>
-        </w:rPr>
-        <w:t>……...</w:t>
-      </w:r>
-      <w:r>
-        <w:rPr>
-          <w:rFonts w:ascii="Arial" w:eastAsia="Times New Roman" w:hAnsi="Arial" w:cs="Arial"/>
-          <w:color w:val="000000"/>
-          <w:sz w:val="28"/>
-          <w:szCs w:val="28"/>
-          <w:lang w:val="vi-VN" w:eastAsia="vi-VN"/>
-        </w:rPr>
-        <w:tab/>
-      </w:r>
-      <w:r>
-        <w:rPr>
-          <w:rFonts w:ascii="Arial" w:eastAsia="Times New Roman" w:hAnsi="Arial" w:cs="Arial"/>
-          <w:color w:val="000000"/>
-          <w:sz w:val="28"/>
-          <w:szCs w:val="28"/>
-          <w:lang w:val="vi-VN" w:eastAsia="vi-VN"/>
-        </w:rPr>
-        <w:tab/>
-      </w:r>
-      <w:r>
-        <w:rPr>
-          <w:rFonts w:ascii="Arial" w:eastAsia="Times New Roman" w:hAnsi="Arial" w:cs="Arial"/>
-          <w:color w:val="000000"/>
-          <w:sz w:val="28"/>
-          <w:szCs w:val="28"/>
-          <w:lang w:val="vi-VN" w:eastAsia="vi-VN"/>
-        </w:rPr>
-        <w:tab/>
-        <w:t>……...</w:t>
-      </w:r>
-      <w:r>
-        <w:rPr>
-          <w:rFonts w:ascii="Arial" w:eastAsia="Times New Roman" w:hAnsi="Arial" w:cs="Arial"/>
-          <w:color w:val="000000"/>
-          <w:sz w:val="28"/>
-          <w:szCs w:val="28"/>
-          <w:lang w:val="vi-VN" w:eastAsia="vi-VN"/>
-        </w:rPr>
-        <w:tab/>
-      </w:r>
-      <w:r>
-        <w:rPr>
-          <w:rFonts w:ascii="Arial" w:eastAsia="Times New Roman" w:hAnsi="Arial" w:cs="Arial"/>
-          <w:color w:val="000000"/>
-          <w:sz w:val="28"/>
-          <w:szCs w:val="28"/>
-          <w:lang w:val="vi-VN" w:eastAsia="vi-VN"/>
-        </w:rPr>
-        <w:tab/>
-        <w:t>                  ..……</w:t>
-      </w:r>
-    </w:p>
-    <w:p>
-      <w:pPr>
-        <w:spacing w:line="240" w:lineRule="auto"/>
-        <w:jc w:val="right"/>
-        <w:rPr>
-          <w:rFonts w:ascii="Times New Roman" w:eastAsia="Times New Roman" w:hAnsi="Times New Roman" w:cs="Times New Roman"/>
-          <w:sz w:val="24"/>
-          <w:szCs w:val="24"/>
-          <w:lang w:val="vi-VN" w:eastAsia="vi-VN"/>
-        </w:rPr>
-      </w:pPr>
-      <w:r>
-        <w:rPr>
-          <w:rFonts w:ascii="Arial" w:eastAsia="Times New Roman" w:hAnsi="Arial" w:cs="Arial"/>
-          <w:color w:val="000000"/>
-          <w:sz w:val="28"/>
-          <w:szCs w:val="28"/>
-          <w:lang w:val="vi-VN" w:eastAsia="vi-VN"/>
-        </w:rPr>
-        <w:tab/>
-        <w:t xml:space="preserve">         Tổng cộng :     ……...</w:t>
-      </w:r>
-    </w:p>
-    <w:p>
-      <w:pPr>
-        <w:spacing w:line="240" w:lineRule="auto"/>
-        <w:jc w:val="right"/>
-        <w:rPr>
-          <w:rFonts w:ascii="Times New Roman" w:eastAsia="Times New Roman" w:hAnsi="Times New Roman" w:cs="Times New Roman"/>
-          <w:sz w:val="24"/>
-          <w:szCs w:val="24"/>
-          <w:lang w:val="vi-VN" w:eastAsia="vi-VN"/>
-        </w:rPr>
-      </w:pPr>
-      <w:r>
-        <w:rPr>
-          <w:rFonts w:ascii="Arial" w:eastAsia="Times New Roman" w:hAnsi="Arial" w:cs="Arial"/>
-          <w:color w:val="000000"/>
-          <w:sz w:val="28"/>
-          <w:szCs w:val="28"/>
-          <w:lang w:val="vi-VN" w:eastAsia="vi-VN"/>
-        </w:rPr>
-        <w:tab/>
-        <w:t xml:space="preserve">         Phần trăm khuyến mãi :     ………</w:t>
-      </w:r>
-    </w:p>
-    <w:p>
-      <w:pPr>
-        <w:spacing w:line="240" w:lineRule="auto"/>
-        <w:jc w:val="right"/>
-        <w:rPr>
-          <w:rFonts w:ascii="Times New Roman" w:eastAsia="Times New Roman" w:hAnsi="Times New Roman" w:cs="Times New Roman"/>
-          <w:sz w:val="24"/>
-          <w:szCs w:val="24"/>
-          <w:lang w:val="vi-VN" w:eastAsia="vi-VN"/>
-        </w:rPr>
-      </w:pPr>
-      <w:r>
-        <w:rPr>
-          <w:rFonts w:ascii="Arial" w:eastAsia="Times New Roman" w:hAnsi="Arial" w:cs="Arial"/>
-          <w:color w:val="000000"/>
-          <w:sz w:val="28"/>
-          <w:szCs w:val="28"/>
-          <w:lang w:val="vi-VN" w:eastAsia="vi-VN"/>
-        </w:rPr>
-        <w:tab/>
-        <w:t xml:space="preserve">         Số tiền phải trả :     ……...</w:t>
-      </w:r>
-    </w:p>
-    <w:p>
-      <w:pPr>
-        <w:spacing w:line="240" w:lineRule="auto"/>
-        <w:rPr>
-          <w:rFonts w:ascii="Times New Roman" w:eastAsia="Times New Roman" w:hAnsi="Times New Roman" w:cs="Times New Roman"/>
-          <w:sz w:val="24"/>
-          <w:szCs w:val="24"/>
-          <w:lang w:val="vi-VN" w:eastAsia="vi-VN"/>
-        </w:rPr>
-      </w:pPr>
-      <w:r>
-        <w:rPr>
-          <w:rFonts w:ascii="Arial" w:eastAsia="Times New Roman" w:hAnsi="Arial" w:cs="Arial"/>
-          <w:color w:val="000000"/>
-          <w:sz w:val="28"/>
-          <w:szCs w:val="28"/>
-          <w:lang w:val="vi-VN" w:eastAsia="vi-VN"/>
-        </w:rPr>
-        <w:t>----------------------------------------------------------------------------------------------------</w:t>
-      </w:r>
-    </w:p>
-    <w:p>
-      <w:pPr>
-        <w:spacing w:line="240" w:lineRule="auto"/>
-        <w:jc w:val="center"/>
-        <w:rPr>
-          <w:rFonts w:ascii="Times New Roman" w:eastAsia="Times New Roman" w:hAnsi="Times New Roman" w:cs="Times New Roman"/>
-          <w:sz w:val="24"/>
-          <w:szCs w:val="24"/>
-          <w:lang w:val="vi-VN" w:eastAsia="vi-VN"/>
-        </w:rPr>
-      </w:pPr>
-      <w:r>
-        <w:rPr>
-          <w:rFonts w:ascii="Arial" w:eastAsia="Times New Roman" w:hAnsi="Arial" w:cs="Arial"/>
-          <w:color w:val="000000"/>
-          <w:sz w:val="28"/>
-          <w:szCs w:val="28"/>
-          <w:lang w:val="vi-VN" w:eastAsia="vi-VN"/>
-        </w:rPr>
         <w:t>CẢM ƠN QUÝ KHÁCH VÀ HẸN GẶP LẠI</w:t>
       </w:r>
     </w:p>
@@ -8962,8 +9367,8 @@
           <w:szCs w:val="24"/>
           <w:lang w:val="vi-VN" w:eastAsia="vi-VN"/>
         </w:rPr>
-        <w:pict w14:anchorId="35E656B9">
-          <v:rect id="_x0000_i1043" style="width:0;height:1.5pt" o:hralign="center" o:hrstd="t" o:hr="t" fillcolor="#a0a0a0" stroked="f"/>
+        <w:pict w14:anchorId="3DE417B6">
+          <v:rect id="_x0000_i1274" style="width:0;height:1.5pt" o:hralign="center" o:hrstd="t" o:hr="t" fillcolor="#a0a0a0" stroked="f"/>
         </w:pict>
       </w:r>
     </w:p>
@@ -9028,7 +9433,6 @@
           <w:szCs w:val="32"/>
           <w:lang w:val="vi-VN" w:eastAsia="vi-VN"/>
         </w:rPr>
-        <w:lastRenderedPageBreak/>
         <w:t>Quy định 7: Ngày lập hóa đơn phải lớn hơn ngày nhập hàng</w:t>
       </w:r>
     </w:p>
@@ -9099,8 +9503,8 @@
           <w:szCs w:val="24"/>
           <w:lang w:val="vi-VN" w:eastAsia="vi-VN"/>
         </w:rPr>
-        <w:pict w14:anchorId="6099D371">
-          <v:rect id="_x0000_i1044" style="width:0;height:1.5pt" o:hralign="center" o:hrstd="t" o:hr="t" fillcolor="#a0a0a0" stroked="f"/>
+        <w:pict w14:anchorId="726E813F">
+          <v:rect id="_x0000_i1275" style="width:0;height:1.5pt" o:hralign="center" o:hrstd="t" o:hr="t" fillcolor="#a0a0a0" stroked="f"/>
         </w:pict>
       </w:r>
     </w:p>
@@ -9272,6 +9676,7 @@
           <w:szCs w:val="32"/>
           <w:lang w:val="vi-VN" w:eastAsia="vi-VN"/>
         </w:rPr>
+        <w:lastRenderedPageBreak/>
         <w:t>Nội dung .........................................................................................................................................................................................................................................................................................................................................................</w:t>
       </w:r>
     </w:p>
@@ -9292,8 +9697,8 @@
           <w:szCs w:val="24"/>
           <w:lang w:val="vi-VN" w:eastAsia="vi-VN"/>
         </w:rPr>
-        <w:pict w14:anchorId="085186E6">
-          <v:rect id="_x0000_i1045" style="width:0;height:1.5pt" o:hralign="center" o:hrstd="t" o:hr="t" fillcolor="#a0a0a0" stroked="f"/>
+        <w:pict w14:anchorId="14614FD1">
+          <v:rect id="_x0000_i1276" style="width:0;height:1.5pt" o:hralign="center" o:hrstd="t" o:hr="t" fillcolor="#a0a0a0" stroked="f"/>
         </w:pict>
       </w:r>
     </w:p>
@@ -9322,9 +9727,9 @@
       <w:pPr>
         <w:numPr>
           <w:ilvl w:val="0"/>
-          <w:numId w:val="2"/>
+          <w:numId w:val="4"/>
         </w:numPr>
-        <w:spacing w:after="0" w:line="240" w:lineRule="auto"/>
+        <w:spacing w:line="240" w:lineRule="auto"/>
         <w:textAlignment w:val="baseline"/>
         <w:rPr>
           <w:rFonts w:ascii="Arial" w:eastAsia="Times New Roman" w:hAnsi="Arial" w:cs="Arial"/>
@@ -9349,7 +9754,7 @@
       <w:pPr>
         <w:numPr>
           <w:ilvl w:val="0"/>
-          <w:numId w:val="2"/>
+          <w:numId w:val="4"/>
         </w:numPr>
         <w:spacing w:line="240" w:lineRule="auto"/>
         <w:textAlignment w:val="baseline"/>
@@ -9683,11 +10088,315 @@
       </w:rPr>
     </w:lvl>
   </w:abstractNum>
+  <w:abstractNum w:abstractNumId="2" w15:restartNumberingAfterBreak="0">
+    <w:nsid w:val="5A66374D"/>
+    <w:multiLevelType w:val="multilevel"/>
+    <w:tmpl w:val="7696D1EC"/>
+    <w:lvl w:ilvl="0">
+      <w:start w:val="1"/>
+      <w:numFmt w:val="bullet"/>
+      <w:lvlText w:val=""/>
+      <w:lvlJc w:val="left"/>
+      <w:pPr>
+        <w:tabs>
+          <w:tab w:val="num" w:pos="720"/>
+        </w:tabs>
+        <w:ind w:left="720" w:hanging="360"/>
+      </w:pPr>
+      <w:rPr>
+        <w:rFonts w:ascii="Symbol" w:hAnsi="Symbol" w:hint="default"/>
+        <w:sz w:val="20"/>
+      </w:rPr>
+    </w:lvl>
+    <w:lvl w:ilvl="1" w:tentative="1">
+      <w:start w:val="1"/>
+      <w:numFmt w:val="bullet"/>
+      <w:lvlText w:val="o"/>
+      <w:lvlJc w:val="left"/>
+      <w:pPr>
+        <w:tabs>
+          <w:tab w:val="num" w:pos="1440"/>
+        </w:tabs>
+        <w:ind w:left="1440" w:hanging="360"/>
+      </w:pPr>
+      <w:rPr>
+        <w:rFonts w:ascii="Courier New" w:hAnsi="Courier New" w:hint="default"/>
+        <w:sz w:val="20"/>
+      </w:rPr>
+    </w:lvl>
+    <w:lvl w:ilvl="2" w:tentative="1">
+      <w:start w:val="1"/>
+      <w:numFmt w:val="bullet"/>
+      <w:lvlText w:val=""/>
+      <w:lvlJc w:val="left"/>
+      <w:pPr>
+        <w:tabs>
+          <w:tab w:val="num" w:pos="2160"/>
+        </w:tabs>
+        <w:ind w:left="2160" w:hanging="360"/>
+      </w:pPr>
+      <w:rPr>
+        <w:rFonts w:ascii="Wingdings" w:hAnsi="Wingdings" w:hint="default"/>
+        <w:sz w:val="20"/>
+      </w:rPr>
+    </w:lvl>
+    <w:lvl w:ilvl="3" w:tentative="1">
+      <w:start w:val="1"/>
+      <w:numFmt w:val="bullet"/>
+      <w:lvlText w:val=""/>
+      <w:lvlJc w:val="left"/>
+      <w:pPr>
+        <w:tabs>
+          <w:tab w:val="num" w:pos="2880"/>
+        </w:tabs>
+        <w:ind w:left="2880" w:hanging="360"/>
+      </w:pPr>
+      <w:rPr>
+        <w:rFonts w:ascii="Wingdings" w:hAnsi="Wingdings" w:hint="default"/>
+        <w:sz w:val="20"/>
+      </w:rPr>
+    </w:lvl>
+    <w:lvl w:ilvl="4" w:tentative="1">
+      <w:start w:val="1"/>
+      <w:numFmt w:val="bullet"/>
+      <w:lvlText w:val=""/>
+      <w:lvlJc w:val="left"/>
+      <w:pPr>
+        <w:tabs>
+          <w:tab w:val="num" w:pos="3600"/>
+        </w:tabs>
+        <w:ind w:left="3600" w:hanging="360"/>
+      </w:pPr>
+      <w:rPr>
+        <w:rFonts w:ascii="Wingdings" w:hAnsi="Wingdings" w:hint="default"/>
+        <w:sz w:val="20"/>
+      </w:rPr>
+    </w:lvl>
+    <w:lvl w:ilvl="5" w:tentative="1">
+      <w:start w:val="1"/>
+      <w:numFmt w:val="bullet"/>
+      <w:lvlText w:val=""/>
+      <w:lvlJc w:val="left"/>
+      <w:pPr>
+        <w:tabs>
+          <w:tab w:val="num" w:pos="4320"/>
+        </w:tabs>
+        <w:ind w:left="4320" w:hanging="360"/>
+      </w:pPr>
+      <w:rPr>
+        <w:rFonts w:ascii="Wingdings" w:hAnsi="Wingdings" w:hint="default"/>
+        <w:sz w:val="20"/>
+      </w:rPr>
+    </w:lvl>
+    <w:lvl w:ilvl="6" w:tentative="1">
+      <w:start w:val="1"/>
+      <w:numFmt w:val="bullet"/>
+      <w:lvlText w:val=""/>
+      <w:lvlJc w:val="left"/>
+      <w:pPr>
+        <w:tabs>
+          <w:tab w:val="num" w:pos="5040"/>
+        </w:tabs>
+        <w:ind w:left="5040" w:hanging="360"/>
+      </w:pPr>
+      <w:rPr>
+        <w:rFonts w:ascii="Wingdings" w:hAnsi="Wingdings" w:hint="default"/>
+        <w:sz w:val="20"/>
+      </w:rPr>
+    </w:lvl>
+    <w:lvl w:ilvl="7" w:tentative="1">
+      <w:start w:val="1"/>
+      <w:numFmt w:val="bullet"/>
+      <w:lvlText w:val=""/>
+      <w:lvlJc w:val="left"/>
+      <w:pPr>
+        <w:tabs>
+          <w:tab w:val="num" w:pos="5760"/>
+        </w:tabs>
+        <w:ind w:left="5760" w:hanging="360"/>
+      </w:pPr>
+      <w:rPr>
+        <w:rFonts w:ascii="Wingdings" w:hAnsi="Wingdings" w:hint="default"/>
+        <w:sz w:val="20"/>
+      </w:rPr>
+    </w:lvl>
+    <w:lvl w:ilvl="8" w:tentative="1">
+      <w:start w:val="1"/>
+      <w:numFmt w:val="bullet"/>
+      <w:lvlText w:val=""/>
+      <w:lvlJc w:val="left"/>
+      <w:pPr>
+        <w:tabs>
+          <w:tab w:val="num" w:pos="6480"/>
+        </w:tabs>
+        <w:ind w:left="6480" w:hanging="360"/>
+      </w:pPr>
+      <w:rPr>
+        <w:rFonts w:ascii="Wingdings" w:hAnsi="Wingdings" w:hint="default"/>
+        <w:sz w:val="20"/>
+      </w:rPr>
+    </w:lvl>
+  </w:abstractNum>
+  <w:abstractNum w:abstractNumId="3" w15:restartNumberingAfterBreak="0">
+    <w:nsid w:val="6DF10D96"/>
+    <w:multiLevelType w:val="multilevel"/>
+    <w:tmpl w:val="B6067724"/>
+    <w:lvl w:ilvl="0">
+      <w:start w:val="1"/>
+      <w:numFmt w:val="bullet"/>
+      <w:lvlText w:val=""/>
+      <w:lvlJc w:val="left"/>
+      <w:pPr>
+        <w:tabs>
+          <w:tab w:val="num" w:pos="720"/>
+        </w:tabs>
+        <w:ind w:left="720" w:hanging="360"/>
+      </w:pPr>
+      <w:rPr>
+        <w:rFonts w:ascii="Symbol" w:hAnsi="Symbol" w:hint="default"/>
+        <w:sz w:val="20"/>
+      </w:rPr>
+    </w:lvl>
+    <w:lvl w:ilvl="1" w:tentative="1">
+      <w:start w:val="1"/>
+      <w:numFmt w:val="bullet"/>
+      <w:lvlText w:val="o"/>
+      <w:lvlJc w:val="left"/>
+      <w:pPr>
+        <w:tabs>
+          <w:tab w:val="num" w:pos="1440"/>
+        </w:tabs>
+        <w:ind w:left="1440" w:hanging="360"/>
+      </w:pPr>
+      <w:rPr>
+        <w:rFonts w:ascii="Courier New" w:hAnsi="Courier New" w:hint="default"/>
+        <w:sz w:val="20"/>
+      </w:rPr>
+    </w:lvl>
+    <w:lvl w:ilvl="2" w:tentative="1">
+      <w:start w:val="1"/>
+      <w:numFmt w:val="bullet"/>
+      <w:lvlText w:val=""/>
+      <w:lvlJc w:val="left"/>
+      <w:pPr>
+        <w:tabs>
+          <w:tab w:val="num" w:pos="2160"/>
+        </w:tabs>
+        <w:ind w:left="2160" w:hanging="360"/>
+      </w:pPr>
+      <w:rPr>
+        <w:rFonts w:ascii="Wingdings" w:hAnsi="Wingdings" w:hint="default"/>
+        <w:sz w:val="20"/>
+      </w:rPr>
+    </w:lvl>
+    <w:lvl w:ilvl="3" w:tentative="1">
+      <w:start w:val="1"/>
+      <w:numFmt w:val="bullet"/>
+      <w:lvlText w:val=""/>
+      <w:lvlJc w:val="left"/>
+      <w:pPr>
+        <w:tabs>
+          <w:tab w:val="num" w:pos="2880"/>
+        </w:tabs>
+        <w:ind w:left="2880" w:hanging="360"/>
+      </w:pPr>
+      <w:rPr>
+        <w:rFonts w:ascii="Wingdings" w:hAnsi="Wingdings" w:hint="default"/>
+        <w:sz w:val="20"/>
+      </w:rPr>
+    </w:lvl>
+    <w:lvl w:ilvl="4" w:tentative="1">
+      <w:start w:val="1"/>
+      <w:numFmt w:val="bullet"/>
+      <w:lvlText w:val=""/>
+      <w:lvlJc w:val="left"/>
+      <w:pPr>
+        <w:tabs>
+          <w:tab w:val="num" w:pos="3600"/>
+        </w:tabs>
+        <w:ind w:left="3600" w:hanging="360"/>
+      </w:pPr>
+      <w:rPr>
+        <w:rFonts w:ascii="Wingdings" w:hAnsi="Wingdings" w:hint="default"/>
+        <w:sz w:val="20"/>
+      </w:rPr>
+    </w:lvl>
+    <w:lvl w:ilvl="5" w:tentative="1">
+      <w:start w:val="1"/>
+      <w:numFmt w:val="bullet"/>
+      <w:lvlText w:val=""/>
+      <w:lvlJc w:val="left"/>
+      <w:pPr>
+        <w:tabs>
+          <w:tab w:val="num" w:pos="4320"/>
+        </w:tabs>
+        <w:ind w:left="4320" w:hanging="360"/>
+      </w:pPr>
+      <w:rPr>
+        <w:rFonts w:ascii="Wingdings" w:hAnsi="Wingdings" w:hint="default"/>
+        <w:sz w:val="20"/>
+      </w:rPr>
+    </w:lvl>
+    <w:lvl w:ilvl="6" w:tentative="1">
+      <w:start w:val="1"/>
+      <w:numFmt w:val="bullet"/>
+      <w:lvlText w:val=""/>
+      <w:lvlJc w:val="left"/>
+      <w:pPr>
+        <w:tabs>
+          <w:tab w:val="num" w:pos="5040"/>
+        </w:tabs>
+        <w:ind w:left="5040" w:hanging="360"/>
+      </w:pPr>
+      <w:rPr>
+        <w:rFonts w:ascii="Wingdings" w:hAnsi="Wingdings" w:hint="default"/>
+        <w:sz w:val="20"/>
+      </w:rPr>
+    </w:lvl>
+    <w:lvl w:ilvl="7" w:tentative="1">
+      <w:start w:val="1"/>
+      <w:numFmt w:val="bullet"/>
+      <w:lvlText w:val=""/>
+      <w:lvlJc w:val="left"/>
+      <w:pPr>
+        <w:tabs>
+          <w:tab w:val="num" w:pos="5760"/>
+        </w:tabs>
+        <w:ind w:left="5760" w:hanging="360"/>
+      </w:pPr>
+      <w:rPr>
+        <w:rFonts w:ascii="Wingdings" w:hAnsi="Wingdings" w:hint="default"/>
+        <w:sz w:val="20"/>
+      </w:rPr>
+    </w:lvl>
+    <w:lvl w:ilvl="8" w:tentative="1">
+      <w:start w:val="1"/>
+      <w:numFmt w:val="bullet"/>
+      <w:lvlText w:val=""/>
+      <w:lvlJc w:val="left"/>
+      <w:pPr>
+        <w:tabs>
+          <w:tab w:val="num" w:pos="6480"/>
+        </w:tabs>
+        <w:ind w:left="6480" w:hanging="360"/>
+      </w:pPr>
+      <w:rPr>
+        <w:rFonts w:ascii="Wingdings" w:hAnsi="Wingdings" w:hint="default"/>
+        <w:sz w:val="20"/>
+      </w:rPr>
+    </w:lvl>
+  </w:abstractNum>
   <w:num w:numId="1">
     <w:abstractNumId w:val="0"/>
   </w:num>
   <w:num w:numId="2">
     <w:abstractNumId w:val="1"/>
+  </w:num>
+  <w:num w:numId="3">
+    <w:abstractNumId w:val="3"/>
+  </w:num>
+  <w:num w:numId="4">
+    <w:abstractNumId w:val="2"/>
   </w:num>
 </w:numbering>
 </file>

</xml_diff>